<commit_message>
added CS323 project and 1-5 hw 's
</commit_message>
<xml_diff>
--- a/projects/SE322/SE322-Projekat/SE322-Slučajevi korišćenja-DusanStankovic3611.docx
+++ b/projects/SE322/SE322-Projekat/SE322-Slučajevi korišćenja-DusanStankovic3611.docx
@@ -1229,81 +1229,7 @@
               <w:rPr>
                 <w:rFonts w:hint="default"/>
               </w:rPr>
-              <w:t>UC-</w:t>
-            </w:r>
-            <w:r>
-              <w:rPr>
-                <w:rFonts w:hint="default"/>
-              </w:rPr>
-              <w:t>6</w:t>
-            </w:r>
-            <w:r>
-              <w:rPr>
-                <w:rFonts w:hint="default"/>
-              </w:rPr>
-              <w:t xml:space="preserve"> Izmena igre</w:t>
-            </w:r>
-          </w:p>
-        </w:tc>
-      </w:tr>
-      <w:tr>
-        <w:tblPrEx>
-          <w:tblBorders>
-            <w:top w:val="single" w:color="BEBEBE" w:themeColor="background1" w:themeShade="BF" w:sz="4" w:space="0"/>
-            <w:left w:val="single" w:color="BEBEBE" w:themeColor="background1" w:themeShade="BF" w:sz="4" w:space="0"/>
-            <w:bottom w:val="single" w:color="BEBEBE" w:themeColor="background1" w:themeShade="BF" w:sz="4" w:space="0"/>
-            <w:right w:val="single" w:color="BEBEBE" w:themeColor="background1" w:themeShade="BF" w:sz="4" w:space="0"/>
-            <w:insideH w:val="single" w:color="BEBEBE" w:themeColor="background1" w:themeShade="BF" w:sz="4" w:space="0"/>
-            <w:insideV w:val="single" w:color="BEBEBE" w:themeColor="background1" w:themeShade="BF" w:sz="4" w:space="0"/>
-          </w:tblBorders>
-        </w:tblPrEx>
-        <w:tc>
-          <w:tcPr>
-            <w:tcW w:w="2448" w:type="dxa"/>
-            <w:shd w:val="clear" w:color="auto" w:fill="F1F1F1" w:themeFill="background1" w:themeFillShade="F2"/>
-          </w:tcPr>
-          <w:p>
-            <w:pPr>
-              <w:rPr>
-                <w:lang w:val="sr-Latn-RS"/>
-              </w:rPr>
-            </w:pPr>
-            <w:r>
-              <w:rPr>
-                <w:rFonts w:hint="default"/>
-              </w:rPr>
-              <w:t>Korisnik</w:t>
-            </w:r>
-          </w:p>
-        </w:tc>
-        <w:tc>
-          <w:tcPr>
-            <w:tcW w:w="6840" w:type="dxa"/>
-            <w:shd w:val="clear" w:color="auto" w:fill="F1F1F1" w:themeFill="background1" w:themeFillShade="F2"/>
-          </w:tcPr>
-          <w:p>
-            <w:pPr>
-              <w:rPr>
-                <w:rFonts w:hint="default"/>
-              </w:rPr>
-            </w:pPr>
-            <w:r>
-              <w:rPr>
-                <w:rFonts w:hint="default"/>
-              </w:rPr>
-              <w:t>UC-</w:t>
-            </w:r>
-            <w:r>
-              <w:rPr>
-                <w:rFonts w:hint="default"/>
-              </w:rPr>
-              <w:t>7</w:t>
-            </w:r>
-            <w:r>
-              <w:rPr>
-                <w:rFonts w:hint="default"/>
-              </w:rPr>
-              <w:t xml:space="preserve"> Kreiranje nove igre</w:t>
+              <w:t>UC-6 Izmena igre</w:t>
             </w:r>
           </w:p>
         </w:tc>
@@ -1359,19 +1285,7 @@
               <w:rPr>
                 <w:rFonts w:hint="default"/>
               </w:rPr>
-              <w:t>UC-</w:t>
-            </w:r>
-            <w:r>
-              <w:rPr>
-                <w:rFonts w:hint="default"/>
-              </w:rPr>
-              <w:t>8</w:t>
-            </w:r>
-            <w:r>
-              <w:rPr>
-                <w:rFonts w:hint="default"/>
-              </w:rPr>
-              <w:t xml:space="preserve"> Slanje predloga</w:t>
+              <w:t>UC-7 Kreiranje nove igre</w:t>
             </w:r>
           </w:p>
         </w:tc>
@@ -1415,6 +1329,62 @@
         <w:tc>
           <w:tcPr>
             <w:tcW w:w="6840" w:type="dxa"/>
+            <w:shd w:val="clear" w:color="auto" w:fill="F1F1F1" w:themeFill="background1" w:themeFillShade="F2"/>
+          </w:tcPr>
+          <w:p>
+            <w:pPr>
+              <w:rPr>
+                <w:rFonts w:hint="default"/>
+              </w:rPr>
+            </w:pPr>
+            <w:r>
+              <w:rPr>
+                <w:rFonts w:hint="default"/>
+              </w:rPr>
+              <w:t>UC-8 Slanje predloga</w:t>
+            </w:r>
+          </w:p>
+        </w:tc>
+      </w:tr>
+      <w:tr>
+        <w:tblPrEx>
+          <w:tblBorders>
+            <w:top w:val="single" w:color="BEBEBE" w:themeColor="background1" w:themeShade="BF" w:sz="4" w:space="0"/>
+            <w:left w:val="single" w:color="BEBEBE" w:themeColor="background1" w:themeShade="BF" w:sz="4" w:space="0"/>
+            <w:bottom w:val="single" w:color="BEBEBE" w:themeColor="background1" w:themeShade="BF" w:sz="4" w:space="0"/>
+            <w:right w:val="single" w:color="BEBEBE" w:themeColor="background1" w:themeShade="BF" w:sz="4" w:space="0"/>
+            <w:insideH w:val="single" w:color="BEBEBE" w:themeColor="background1" w:themeShade="BF" w:sz="4" w:space="0"/>
+            <w:insideV w:val="single" w:color="BEBEBE" w:themeColor="background1" w:themeShade="BF" w:sz="4" w:space="0"/>
+          </w:tblBorders>
+          <w:tblCellMar>
+            <w:top w:w="0" w:type="dxa"/>
+            <w:left w:w="108" w:type="dxa"/>
+            <w:bottom w:w="0" w:type="dxa"/>
+            <w:right w:w="108" w:type="dxa"/>
+          </w:tblCellMar>
+        </w:tblPrEx>
+        <w:tc>
+          <w:tcPr>
+            <w:tcW w:w="2448" w:type="dxa"/>
+            <w:shd w:val="clear" w:color="auto" w:fill="F1F1F1" w:themeFill="background1" w:themeFillShade="F2"/>
+          </w:tcPr>
+          <w:p>
+            <w:pPr>
+              <w:rPr>
+                <w:lang w:val="sr-Latn-RS"/>
+              </w:rPr>
+            </w:pPr>
+            <w:r>
+              <w:rPr>
+                <w:rFonts w:hint="default"/>
+              </w:rPr>
+              <w:t>Korisnik</w:t>
+            </w:r>
+          </w:p>
+        </w:tc>
+        <w:tc>
+          <w:tcPr>
+            <w:tcW w:w="6840" w:type="dxa"/>
             <w:shd w:val="clear" w:color="auto" w:fill="FFFFFF" w:themeFill="background1"/>
           </w:tcPr>
           <w:p>
@@ -1427,19 +1397,7 @@
               <w:rPr>
                 <w:rFonts w:hint="default"/>
               </w:rPr>
-              <w:t>UC-</w:t>
-            </w:r>
-            <w:r>
-              <w:rPr>
-                <w:rFonts w:hint="default"/>
-              </w:rPr>
-              <w:t>9</w:t>
-            </w:r>
-            <w:r>
-              <w:rPr>
-                <w:rFonts w:hint="default"/>
-              </w:rPr>
-              <w:t xml:space="preserve"> Izmena profila</w:t>
+              <w:t>UC-9 Izmena profila</w:t>
             </w:r>
           </w:p>
         </w:tc>
@@ -1459,12 +1417,13 @@
           <w:lang w:val="sr-Latn-RS"/>
         </w:rPr>
       </w:pPr>
+      <w:bookmarkStart w:id="0" w:name="_GoBack"/>
       <w:r>
         <w:drawing>
           <wp:inline distT="0" distB="0" distL="114300" distR="114300">
-            <wp:extent cx="5106035" cy="5036185"/>
-            <wp:effectExtent l="0" t="0" r="18415" b="12065"/>
-            <wp:docPr id="7" name="Picture 3"/>
+            <wp:extent cx="5705475" cy="4857750"/>
+            <wp:effectExtent l="0" t="0" r="9525" b="0"/>
+            <wp:docPr id="5" name="Picture 1"/>
             <wp:cNvGraphicFramePr>
               <a:graphicFrameLocks xmlns:a="http://schemas.openxmlformats.org/drawingml/2006/main" noChangeAspect="1"/>
             </wp:cNvGraphicFramePr>
@@ -1472,7 +1431,7 @@
               <a:graphicData uri="http://schemas.openxmlformats.org/drawingml/2006/picture">
                 <pic:pic xmlns:pic="http://schemas.openxmlformats.org/drawingml/2006/picture">
                   <pic:nvPicPr>
-                    <pic:cNvPr id="7" name="Picture 3"/>
+                    <pic:cNvPr id="5" name="Picture 1"/>
                     <pic:cNvPicPr>
                       <a:picLocks noChangeAspect="1"/>
                     </pic:cNvPicPr>
@@ -1486,7 +1445,7 @@
                   <pic:spPr>
                     <a:xfrm>
                       <a:off x="0" y="0"/>
-                      <a:ext cx="5106035" cy="5036185"/>
+                      <a:ext cx="5705475" cy="4857750"/>
                     </a:xfrm>
                     <a:prstGeom prst="rect">
                       <a:avLst/>
@@ -1509,6 +1468,7 @@
         <w:br w:type="page"/>
       </w:r>
     </w:p>
+    <w:bookmarkEnd w:id="0"/>
     <w:p>
       <w:pPr>
         <w:rPr>
@@ -2810,34 +2770,7 @@
                 <w:bCs/>
                 <w:szCs w:val="22"/>
               </w:rPr>
-              <w:t>UC-</w:t>
-            </w:r>
-            <w:r>
-              <w:rPr>
-                <w:rFonts w:hint="default"/>
-                <w:b/>
-                <w:bCs/>
-                <w:szCs w:val="22"/>
-              </w:rPr>
-              <w:t>2</w:t>
-            </w:r>
-            <w:r>
-              <w:rPr>
-                <w:rFonts w:hint="default"/>
-                <w:b/>
-                <w:bCs/>
-                <w:szCs w:val="22"/>
-              </w:rPr>
-              <w:t xml:space="preserve"> P</w:t>
-            </w:r>
-            <w:r>
-              <w:rPr>
-                <w:rFonts w:hint="default"/>
-                <w:b/>
-                <w:bCs/>
-                <w:szCs w:val="22"/>
-              </w:rPr>
-              <w:t>okretanje sesije igre</w:t>
+              <w:t>UC-2 Pokretanje sesije igre</w:t>
             </w:r>
           </w:p>
         </w:tc>
@@ -2897,14 +2830,7 @@
                 <w:rFonts w:hint="default"/>
                 <w:szCs w:val="22"/>
               </w:rPr>
-              <w:t>Dušan Stankovi</w:t>
-            </w:r>
-            <w:r>
-              <w:rPr>
-                <w:rFonts w:hint="default"/>
-                <w:szCs w:val="22"/>
-              </w:rPr>
-              <w:t>ć</w:t>
+              <w:t>Dušan Stanković</w:t>
             </w:r>
           </w:p>
         </w:tc>
@@ -3098,14 +3024,7 @@
                 <w:rFonts w:hint="default"/>
                 <w:szCs w:val="22"/>
               </w:rPr>
-              <w:t xml:space="preserve">Korisnik </w:t>
-            </w:r>
-            <w:r>
-              <w:rPr>
-                <w:rFonts w:hint="default"/>
-                <w:szCs w:val="22"/>
-              </w:rPr>
-              <w:t>je izabrao igru koju je on kreirao u pregledu igara i pritisnuo dugme za početak sesije.</w:t>
+              <w:t>Korisnik je izabrao igru koju je on kreirao u pregledu igara i pritisnuo dugme za početak sesije.</w:t>
             </w:r>
           </w:p>
         </w:tc>
@@ -3167,14 +3086,7 @@
                 <w:rFonts w:hint="default"/>
                 <w:szCs w:val="22"/>
               </w:rPr>
-              <w:t xml:space="preserve">Korisniku omogućiti </w:t>
-            </w:r>
-            <w:r>
-              <w:rPr>
-                <w:rFonts w:hint="default"/>
-                <w:szCs w:val="22"/>
-              </w:rPr>
-              <w:t>da otpočne sesiju igre koju je kreirao, ili da zakaže termin početka.</w:t>
+              <w:t>Korisniku omogućiti da otpočne sesiju igre koju je kreirao, ili da zakaže termin početka.</w:t>
             </w:r>
           </w:p>
         </w:tc>
@@ -3243,14 +3155,7 @@
                 <w:rFonts w:hint="default"/>
                 <w:szCs w:val="22"/>
               </w:rPr>
-              <w:t>Korisnik je uspešno autentifikovan na sistem</w:t>
-            </w:r>
-            <w:r>
-              <w:rPr>
-                <w:rFonts w:hint="default"/>
-                <w:szCs w:val="22"/>
-              </w:rPr>
-              <w:t>.</w:t>
+              <w:t>Korisnik je uspešno autentifikovan na sistem.</w:t>
             </w:r>
           </w:p>
           <w:p>
@@ -3336,14 +3241,7 @@
                 <w:rFonts w:hint="default"/>
                 <w:szCs w:val="22"/>
               </w:rPr>
-              <w:t>Korisnik</w:t>
-            </w:r>
-            <w:r>
-              <w:rPr>
-                <w:rFonts w:hint="default"/>
-                <w:szCs w:val="22"/>
-              </w:rPr>
-              <w:t xml:space="preserve"> je otpočeo ili zakazao početak igre.</w:t>
+              <w:t>Korisnik je otpočeo ili zakazao početak igre.</w:t>
             </w:r>
           </w:p>
         </w:tc>
@@ -3405,14 +3303,7 @@
                 <w:rFonts w:hint="default"/>
                 <w:szCs w:val="22"/>
               </w:rPr>
-              <w:t>P</w:t>
-            </w:r>
-            <w:r>
-              <w:rPr>
-                <w:rFonts w:hint="default"/>
-                <w:szCs w:val="22"/>
-              </w:rPr>
-              <w:t>očetak sesije igre</w:t>
+              <w:t>Početak sesije igre</w:t>
             </w:r>
           </w:p>
           <w:p>
@@ -3531,6 +3422,7 @@
           <w:p>
             <w:pPr>
               <w:numPr>
+                <w:ilvl w:val="0"/>
                 <w:numId w:val="0"/>
               </w:numPr>
               <w:ind w:leftChars="0"/>
@@ -3690,14 +3582,7 @@
                 <w:rFonts w:hint="default"/>
                 <w:szCs w:val="22"/>
               </w:rPr>
-              <w:t xml:space="preserve">E1 </w:t>
-            </w:r>
-            <w:r>
-              <w:rPr>
-                <w:rFonts w:hint="default"/>
-                <w:szCs w:val="22"/>
-              </w:rPr>
-              <w:t>Proteklo je 15 minuta od početka igre bez pridruženih igrača.</w:t>
+              <w:t>E1 Proteklo je 15 minuta od početka igre bez pridruženih igrača.</w:t>
             </w:r>
           </w:p>
           <w:p>
@@ -3757,14 +3642,7 @@
                 <w:rFonts w:hint="default"/>
                 <w:szCs w:val="22"/>
               </w:rPr>
-              <w:t>S</w:t>
-            </w:r>
-            <w:r>
-              <w:rPr>
-                <w:rFonts w:hint="default"/>
-                <w:szCs w:val="22"/>
-              </w:rPr>
-              <w:t>esija igre se isključuje</w:t>
+              <w:t>Sesija igre se isključuje</w:t>
             </w:r>
           </w:p>
           <w:p>
@@ -3907,28 +3785,7 @@
                 <w:rFonts w:hint="default"/>
                 <w:szCs w:val="22"/>
               </w:rPr>
-              <w:t>2</w:t>
-            </w:r>
-            <w:r>
-              <w:rPr>
-                <w:rFonts w:hint="default"/>
-                <w:szCs w:val="22"/>
-              </w:rPr>
-              <w:t>-</w:t>
-            </w:r>
-            <w:r>
-              <w:rPr>
-                <w:rFonts w:hint="default"/>
-                <w:szCs w:val="22"/>
-              </w:rPr>
-              <w:t>3</w:t>
-            </w:r>
-            <w:r>
-              <w:rPr>
-                <w:rFonts w:hint="default"/>
-                <w:szCs w:val="22"/>
-              </w:rPr>
-              <w:t xml:space="preserve"> puta mesečno</w:t>
+              <w:t>2-3 puta mesečno</w:t>
             </w:r>
           </w:p>
         </w:tc>
@@ -4113,21 +3970,7 @@
                 <w:rFonts w:hint="default"/>
                 <w:szCs w:val="22"/>
               </w:rPr>
-              <w:t>Predpostavlja se da je korisnik uspešno autentifikovan</w:t>
-            </w:r>
-            <w:r>
-              <w:rPr>
-                <w:rFonts w:hint="default"/>
-                <w:szCs w:val="22"/>
-              </w:rPr>
-              <w:t xml:space="preserve"> i da je kreirao bar jednu igru koju može da pokrene</w:t>
-            </w:r>
-            <w:r>
-              <w:rPr>
-                <w:rFonts w:hint="default"/>
-                <w:szCs w:val="22"/>
-              </w:rPr>
-              <w:t>.</w:t>
+              <w:t>Predpostavlja se da je korisnik uspešno autentifikovan i da je kreirao bar jednu igru koju može da pokrene.</w:t>
             </w:r>
           </w:p>
         </w:tc>
@@ -4223,34 +4066,7 @@
                 <w:bCs/>
                 <w:szCs w:val="22"/>
               </w:rPr>
-              <w:t>UC-</w:t>
-            </w:r>
-            <w:r>
-              <w:rPr>
-                <w:rFonts w:hint="default"/>
-                <w:b/>
-                <w:bCs/>
-                <w:szCs w:val="22"/>
-              </w:rPr>
-              <w:t>3</w:t>
-            </w:r>
-            <w:r>
-              <w:rPr>
-                <w:rFonts w:hint="default"/>
-                <w:b/>
-                <w:bCs/>
-                <w:szCs w:val="22"/>
-              </w:rPr>
-              <w:t xml:space="preserve"> Po</w:t>
-            </w:r>
-            <w:r>
-              <w:rPr>
-                <w:rFonts w:hint="default"/>
-                <w:b/>
-                <w:bCs/>
-                <w:szCs w:val="22"/>
-              </w:rPr>
-              <w:t>dešavanje igrača</w:t>
+              <w:t>UC-3 Podešavanje igrača</w:t>
             </w:r>
           </w:p>
         </w:tc>
@@ -4310,14 +4126,7 @@
                 <w:rFonts w:hint="default"/>
                 <w:szCs w:val="22"/>
               </w:rPr>
-              <w:t>Dušan Stankovi</w:t>
-            </w:r>
-            <w:r>
-              <w:rPr>
-                <w:rFonts w:hint="default"/>
-                <w:szCs w:val="22"/>
-              </w:rPr>
-              <w:t>ć</w:t>
+              <w:t>Dušan Stanković</w:t>
             </w:r>
           </w:p>
         </w:tc>
@@ -4517,14 +4326,7 @@
                 <w:rFonts w:hint="default"/>
                 <w:szCs w:val="22"/>
               </w:rPr>
-              <w:t xml:space="preserve">Korisnik je </w:t>
-            </w:r>
-            <w:r>
-              <w:rPr>
-                <w:rFonts w:hint="default"/>
-                <w:szCs w:val="22"/>
-              </w:rPr>
-              <w:t>pokrenuo sesiju igre koju je kreirao i odabrao dugme sa ikonom točkića pored imena nekoga od igrača.</w:t>
+              <w:t>Korisnik je pokrenuo sesiju igre koju je kreirao i odabrao dugme sa ikonom točkića pored imena nekoga od igrača.</w:t>
             </w:r>
           </w:p>
         </w:tc>
@@ -4586,14 +4388,7 @@
                 <w:rFonts w:hint="default"/>
                 <w:szCs w:val="22"/>
               </w:rPr>
-              <w:t xml:space="preserve">Korisniku omogućiti da </w:t>
-            </w:r>
-            <w:r>
-              <w:rPr>
-                <w:rFonts w:hint="default"/>
-                <w:szCs w:val="22"/>
-              </w:rPr>
-              <w:t>izmeni podatke korisnika koga je izabrao, kao što su promena permisija upravljanja karaktera na mapi.</w:t>
+              <w:t>Korisniku omogućiti da izmeni podatke korisnika koga je izabrao, kao što su promena permisija upravljanja karaktera na mapi.</w:t>
             </w:r>
           </w:p>
         </w:tc>
@@ -4678,35 +4473,7 @@
                 <w:rFonts w:hint="default"/>
                 <w:szCs w:val="22"/>
               </w:rPr>
-              <w:t>PRE-2</w:t>
-            </w:r>
-            <w:r>
-              <w:rPr>
-                <w:rFonts w:hint="default"/>
-                <w:szCs w:val="22"/>
-              </w:rPr>
-              <w:t>.</w:t>
-            </w:r>
-            <w:r>
-              <w:rPr>
-                <w:rFonts w:hint="default"/>
-                <w:szCs w:val="22"/>
-              </w:rPr>
-              <w:t xml:space="preserve"> Korisnik je o</w:t>
-            </w:r>
-            <w:r>
-              <w:rPr>
-                <w:rFonts w:hint="default"/>
-                <w:szCs w:val="22"/>
-              </w:rPr>
-              <w:t>tpočeo sesiju igre</w:t>
-            </w:r>
-            <w:r>
-              <w:rPr>
-                <w:rFonts w:hint="default"/>
-                <w:szCs w:val="22"/>
-              </w:rPr>
-              <w:t>.</w:t>
+              <w:t>PRE-2. Korisnik je otpočeo sesiju igre.</w:t>
             </w:r>
           </w:p>
           <w:p>
@@ -4792,14 +4559,7 @@
                 <w:rFonts w:hint="default"/>
                 <w:szCs w:val="22"/>
               </w:rPr>
-              <w:t>Korisnik je</w:t>
-            </w:r>
-            <w:r>
-              <w:rPr>
-                <w:rFonts w:hint="default"/>
-                <w:szCs w:val="22"/>
-              </w:rPr>
-              <w:t xml:space="preserve"> promenio željene podatke igrača.</w:t>
+              <w:t>Korisnik je promenio željene podatke igrača.</w:t>
             </w:r>
           </w:p>
           <w:p>
@@ -4883,14 +4643,7 @@
                 <w:rFonts w:hint="default"/>
                 <w:szCs w:val="22"/>
               </w:rPr>
-              <w:t>Po</w:t>
-            </w:r>
-            <w:r>
-              <w:rPr>
-                <w:rFonts w:hint="default"/>
-                <w:szCs w:val="22"/>
-              </w:rPr>
-              <w:t>dešavanje igrača</w:t>
+              <w:t>Podešavanje igrača</w:t>
             </w:r>
           </w:p>
           <w:p>
@@ -4912,14 +4665,7 @@
                 <w:rFonts w:hint="default"/>
                 <w:szCs w:val="22"/>
               </w:rPr>
-              <w:t>K</w:t>
-            </w:r>
-            <w:r>
-              <w:rPr>
-                <w:rFonts w:hint="default"/>
-                <w:szCs w:val="22"/>
-              </w:rPr>
-              <w:t>orisnik pritiska dugme u obliku zupčanika pored ikone korisnika</w:t>
+              <w:t>Korisnik pritiska dugme u obliku zupčanika pored ikone korisnika</w:t>
             </w:r>
           </w:p>
           <w:p>
@@ -5294,21 +5040,7 @@
                 <w:rFonts w:hint="default"/>
                 <w:szCs w:val="22"/>
               </w:rPr>
-              <w:t>1-</w:t>
-            </w:r>
-            <w:r>
-              <w:rPr>
-                <w:rFonts w:hint="default"/>
-                <w:szCs w:val="22"/>
-              </w:rPr>
-              <w:t>2</w:t>
-            </w:r>
-            <w:r>
-              <w:rPr>
-                <w:rFonts w:hint="default"/>
-                <w:szCs w:val="22"/>
-              </w:rPr>
-              <w:t xml:space="preserve"> puta mesečno</w:t>
+              <w:t>1-2 puta mesečno</w:t>
             </w:r>
           </w:p>
         </w:tc>
@@ -5493,21 +5225,7 @@
                 <w:rFonts w:hint="default"/>
                 <w:szCs w:val="22"/>
               </w:rPr>
-              <w:t>Predpostavlja se da je korisnik uspešno autentifikovan i da je kreirao bar jednu igru koju može da pokrene</w:t>
-            </w:r>
-            <w:r>
-              <w:rPr>
-                <w:rFonts w:hint="default"/>
-                <w:szCs w:val="22"/>
-              </w:rPr>
-              <w:t>, i da ima igrača u sesiji čiji se podaci mogu menjati</w:t>
-            </w:r>
-            <w:r>
-              <w:rPr>
-                <w:rFonts w:hint="default"/>
-                <w:szCs w:val="22"/>
-              </w:rPr>
-              <w:t>.</w:t>
+              <w:t>Predpostavlja se da je korisnik uspešno autentifikovan i da je kreirao bar jednu igru koju može da pokrene, i da ima igrača u sesiji čiji se podaci mogu menjati.</w:t>
             </w:r>
           </w:p>
         </w:tc>
@@ -5607,137 +5325,7 @@
                 <w:bCs/>
                 <w:szCs w:val="22"/>
               </w:rPr>
-              <w:t>UC-</w:t>
-            </w:r>
-            <w:r>
-              <w:rPr>
-                <w:rFonts w:hint="default"/>
-                <w:b/>
-                <w:bCs/>
-                <w:szCs w:val="22"/>
-              </w:rPr>
-              <w:t>4</w:t>
-            </w:r>
-            <w:r>
-              <w:rPr>
-                <w:rFonts w:hint="default"/>
-                <w:b/>
-                <w:bCs/>
-                <w:szCs w:val="22"/>
-              </w:rPr>
-              <w:t xml:space="preserve"> Pregled </w:t>
-            </w:r>
-            <w:r>
-              <w:rPr>
-                <w:rFonts w:hint="default"/>
-                <w:b/>
-                <w:bCs/>
-                <w:szCs w:val="22"/>
-              </w:rPr>
-              <w:t>liste karaktera</w:t>
-            </w:r>
-          </w:p>
-        </w:tc>
-      </w:tr>
-      <w:tr>
-        <w:tblPrEx>
-          <w:tblBorders>
-            <w:top w:val="single" w:color="BEBEBE" w:themeColor="background1" w:themeShade="BF" w:sz="4" w:space="0"/>
-            <w:left w:val="single" w:color="BEBEBE" w:themeColor="background1" w:themeShade="BF" w:sz="4" w:space="0"/>
-            <w:bottom w:val="single" w:color="BEBEBE" w:themeColor="background1" w:themeShade="BF" w:sz="4" w:space="0"/>
-            <w:right w:val="single" w:color="BEBEBE" w:themeColor="background1" w:themeShade="BF" w:sz="4" w:space="0"/>
-            <w:insideH w:val="single" w:color="BEBEBE" w:themeColor="background1" w:themeShade="BF" w:sz="4" w:space="0"/>
-            <w:insideV w:val="single" w:color="BEBEBE" w:themeColor="background1" w:themeShade="BF" w:sz="4" w:space="0"/>
-          </w:tblBorders>
-        </w:tblPrEx>
-        <w:tc>
-          <w:tcPr>
-            <w:tcW w:w="2088" w:type="dxa"/>
-            <w:shd w:val="clear" w:color="auto" w:fill="F1F1F1" w:themeFill="background1" w:themeFillShade="F2"/>
-          </w:tcPr>
-          <w:p>
-            <w:pPr>
-              <w:jc w:val="right"/>
-              <w:rPr>
-                <w:szCs w:val="22"/>
-                <w:lang w:val="sr-Latn-RS"/>
-              </w:rPr>
-            </w:pPr>
-            <w:r>
-              <w:rPr>
-                <w:szCs w:val="22"/>
-                <w:lang w:val="sr-Latn-RS"/>
-              </w:rPr>
-              <w:t>Kreator:</w:t>
-            </w:r>
-          </w:p>
-        </w:tc>
-        <w:tc>
-          <w:tcPr>
-            <w:tcW w:w="2430" w:type="dxa"/>
-          </w:tcPr>
-          <w:p>
-            <w:pPr>
-              <w:rPr>
-                <w:rFonts w:hint="default"/>
-                <w:szCs w:val="22"/>
-              </w:rPr>
-            </w:pPr>
-            <w:r>
-              <w:rPr>
-                <w:rFonts w:hint="default"/>
-                <w:szCs w:val="22"/>
-              </w:rPr>
-              <w:t>Dušan Stankovi</w:t>
-            </w:r>
-            <w:r>
-              <w:rPr>
-                <w:rFonts w:hint="default"/>
-                <w:szCs w:val="22"/>
-              </w:rPr>
-              <w:t>ć</w:t>
-            </w:r>
-          </w:p>
-        </w:tc>
-        <w:tc>
-          <w:tcPr>
-            <w:tcW w:w="2253" w:type="dxa"/>
-            <w:shd w:val="clear" w:color="auto" w:fill="F1F1F1" w:themeFill="background1" w:themeFillShade="F2"/>
-          </w:tcPr>
-          <w:p>
-            <w:pPr>
-              <w:jc w:val="right"/>
-              <w:rPr>
-                <w:szCs w:val="22"/>
-                <w:lang w:val="sr-Latn-RS"/>
-              </w:rPr>
-            </w:pPr>
-            <w:r>
-              <w:rPr>
-                <w:szCs w:val="22"/>
-                <w:lang w:val="sr-Latn-RS"/>
-              </w:rPr>
-              <w:t>Datum kreiranja:</w:t>
-            </w:r>
-          </w:p>
-        </w:tc>
-        <w:tc>
-          <w:tcPr>
-            <w:tcW w:w="2787" w:type="dxa"/>
-          </w:tcPr>
-          <w:p>
-            <w:pPr>
-              <w:rPr>
-                <w:rFonts w:hint="default"/>
-                <w:szCs w:val="22"/>
-              </w:rPr>
-            </w:pPr>
-            <w:r>
-              <w:rPr>
-                <w:rFonts w:hint="default"/>
-                <w:szCs w:val="22"/>
-              </w:rPr>
-              <w:t>26.12.2021</w:t>
+              <w:t>UC-4 Pregled liste karaktera</w:t>
             </w:r>
           </w:p>
         </w:tc>
@@ -5777,28 +5365,27 @@
                 <w:szCs w:val="22"/>
                 <w:lang w:val="sr-Latn-RS"/>
               </w:rPr>
-              <w:t>Primarni akter:</w:t>
+              <w:t>Kreator:</w:t>
             </w:r>
           </w:p>
         </w:tc>
         <w:tc>
           <w:tcPr>
             <w:tcW w:w="2430" w:type="dxa"/>
-            <w:shd w:val="clear" w:color="auto" w:fill="F1F1F1" w:themeFill="background1" w:themeFillShade="F2"/>
-          </w:tcPr>
-          <w:p>
-            <w:pPr>
-              <w:rPr>
-                <w:rFonts w:hint="default"/>
-                <w:szCs w:val="22"/>
-              </w:rPr>
-            </w:pPr>
-            <w:r>
-              <w:rPr>
-                <w:rFonts w:hint="default"/>
-                <w:szCs w:val="22"/>
-              </w:rPr>
-              <w:t>Korisnik</w:t>
+          </w:tcPr>
+          <w:p>
+            <w:pPr>
+              <w:rPr>
+                <w:rFonts w:hint="default"/>
+                <w:szCs w:val="22"/>
+              </w:rPr>
+            </w:pPr>
+            <w:r>
+              <w:rPr>
+                <w:rFonts w:hint="default"/>
+                <w:szCs w:val="22"/>
+              </w:rPr>
+              <w:t>Dušan Stanković</w:t>
             </w:r>
           </w:p>
         </w:tc>
@@ -5820,83 +5407,27 @@
                 <w:szCs w:val="22"/>
                 <w:lang w:val="sr-Latn-RS"/>
               </w:rPr>
-              <w:t>Sekundarni akteri:</w:t>
+              <w:t>Datum kreiranja:</w:t>
             </w:r>
           </w:p>
         </w:tc>
         <w:tc>
           <w:tcPr>
             <w:tcW w:w="2787" w:type="dxa"/>
-            <w:shd w:val="clear" w:color="auto" w:fill="F1F1F1" w:themeFill="background1" w:themeFillShade="F2"/>
-          </w:tcPr>
-          <w:p>
-            <w:pPr>
-              <w:rPr>
-                <w:szCs w:val="22"/>
-                <w:lang w:val="sr-Latn-RS"/>
-              </w:rPr>
-            </w:pPr>
-          </w:p>
-        </w:tc>
-      </w:tr>
-      <w:tr>
-        <w:tblPrEx>
-          <w:tblBorders>
-            <w:top w:val="single" w:color="BEBEBE" w:themeColor="background1" w:themeShade="BF" w:sz="4" w:space="0"/>
-            <w:left w:val="single" w:color="BEBEBE" w:themeColor="background1" w:themeShade="BF" w:sz="4" w:space="0"/>
-            <w:bottom w:val="single" w:color="BEBEBE" w:themeColor="background1" w:themeShade="BF" w:sz="4" w:space="0"/>
-            <w:right w:val="single" w:color="BEBEBE" w:themeColor="background1" w:themeShade="BF" w:sz="4" w:space="0"/>
-            <w:insideH w:val="single" w:color="BEBEBE" w:themeColor="background1" w:themeShade="BF" w:sz="4" w:space="0"/>
-            <w:insideV w:val="single" w:color="BEBEBE" w:themeColor="background1" w:themeShade="BF" w:sz="4" w:space="0"/>
-          </w:tblBorders>
-        </w:tblPrEx>
-        <w:tc>
-          <w:tcPr>
-            <w:tcW w:w="2088" w:type="dxa"/>
-            <w:shd w:val="clear" w:color="auto" w:fill="F1F1F1" w:themeFill="background1" w:themeFillShade="F2"/>
-          </w:tcPr>
-          <w:p>
-            <w:pPr>
-              <w:jc w:val="right"/>
-              <w:rPr>
-                <w:szCs w:val="22"/>
-                <w:lang w:val="sr-Latn-RS"/>
-              </w:rPr>
-            </w:pPr>
-            <w:r>
-              <w:rPr>
-                <w:szCs w:val="22"/>
-                <w:lang w:val="sr-Latn-RS"/>
-              </w:rPr>
-              <w:t>Pokretač:</w:t>
-            </w:r>
-          </w:p>
-        </w:tc>
-        <w:tc>
-          <w:tcPr>
-            <w:tcW w:w="7470" w:type="dxa"/>
-            <w:gridSpan w:val="3"/>
-          </w:tcPr>
-          <w:p>
-            <w:pPr>
-              <w:rPr>
-                <w:rFonts w:hint="default"/>
-                <w:szCs w:val="22"/>
-              </w:rPr>
-            </w:pPr>
-            <w:r>
-              <w:rPr>
-                <w:rFonts w:hint="default"/>
-                <w:szCs w:val="22"/>
-              </w:rPr>
-              <w:t xml:space="preserve">Korisnik je pokrenuo sesiju igre koju je kreirao i odabrao dugme sa ikonom </w:t>
-            </w:r>
-            <w:r>
-              <w:rPr>
-                <w:rFonts w:hint="default"/>
-                <w:szCs w:val="22"/>
-              </w:rPr>
-              <w:t>liste iznad chat-a.</w:t>
+          </w:tcPr>
+          <w:p>
+            <w:pPr>
+              <w:rPr>
+                <w:rFonts w:hint="default"/>
+                <w:szCs w:val="22"/>
+              </w:rPr>
+            </w:pPr>
+            <w:r>
+              <w:rPr>
+                <w:rFonts w:hint="default"/>
+                <w:szCs w:val="22"/>
+              </w:rPr>
+              <w:t>26.12.2021</w:t>
             </w:r>
           </w:p>
         </w:tc>
@@ -5936,37 +5467,65 @@
                 <w:szCs w:val="22"/>
                 <w:lang w:val="sr-Latn-RS"/>
               </w:rPr>
-              <w:t>Opis:</w:t>
-            </w:r>
-          </w:p>
-        </w:tc>
-        <w:tc>
-          <w:tcPr>
-            <w:tcW w:w="7470" w:type="dxa"/>
-            <w:gridSpan w:val="3"/>
-            <w:shd w:val="clear" w:color="auto" w:fill="F1F1F1" w:themeFill="background1" w:themeFillShade="F2"/>
-          </w:tcPr>
-          <w:p>
-            <w:pPr>
-              <w:rPr>
-                <w:rFonts w:hint="default"/>
-                <w:szCs w:val="22"/>
-              </w:rPr>
-            </w:pPr>
-            <w:r>
-              <w:rPr>
-                <w:rFonts w:hint="default"/>
-                <w:szCs w:val="22"/>
-              </w:rPr>
-              <w:t xml:space="preserve">Korisniku omogućiti pregled </w:t>
-            </w:r>
-            <w:r>
-              <w:rPr>
-                <w:rFonts w:hint="default"/>
-                <w:szCs w:val="22"/>
-              </w:rPr>
-              <w:t>svih lista karaktera igrača koji su pridruženi</w:t>
-            </w:r>
+              <w:t>Primarni akter:</w:t>
+            </w:r>
+          </w:p>
+        </w:tc>
+        <w:tc>
+          <w:tcPr>
+            <w:tcW w:w="2430" w:type="dxa"/>
+            <w:shd w:val="clear" w:color="auto" w:fill="F1F1F1" w:themeFill="background1" w:themeFillShade="F2"/>
+          </w:tcPr>
+          <w:p>
+            <w:pPr>
+              <w:rPr>
+                <w:rFonts w:hint="default"/>
+                <w:szCs w:val="22"/>
+              </w:rPr>
+            </w:pPr>
+            <w:r>
+              <w:rPr>
+                <w:rFonts w:hint="default"/>
+                <w:szCs w:val="22"/>
+              </w:rPr>
+              <w:t>Korisnik</w:t>
+            </w:r>
+          </w:p>
+        </w:tc>
+        <w:tc>
+          <w:tcPr>
+            <w:tcW w:w="2253" w:type="dxa"/>
+            <w:shd w:val="clear" w:color="auto" w:fill="F1F1F1" w:themeFill="background1" w:themeFillShade="F2"/>
+          </w:tcPr>
+          <w:p>
+            <w:pPr>
+              <w:jc w:val="right"/>
+              <w:rPr>
+                <w:szCs w:val="22"/>
+                <w:lang w:val="sr-Latn-RS"/>
+              </w:rPr>
+            </w:pPr>
+            <w:r>
+              <w:rPr>
+                <w:szCs w:val="22"/>
+                <w:lang w:val="sr-Latn-RS"/>
+              </w:rPr>
+              <w:t>Sekundarni akteri:</w:t>
+            </w:r>
+          </w:p>
+        </w:tc>
+        <w:tc>
+          <w:tcPr>
+            <w:tcW w:w="2787" w:type="dxa"/>
+            <w:shd w:val="clear" w:color="auto" w:fill="F1F1F1" w:themeFill="background1" w:themeFillShade="F2"/>
+          </w:tcPr>
+          <w:p>
+            <w:pPr>
+              <w:rPr>
+                <w:szCs w:val="22"/>
+                <w:lang w:val="sr-Latn-RS"/>
+              </w:rPr>
+            </w:pPr>
           </w:p>
         </w:tc>
       </w:tr>
@@ -5999,7 +5558,7 @@
                 <w:szCs w:val="22"/>
                 <w:lang w:val="sr-Latn-RS"/>
               </w:rPr>
-              <w:t>Preduslovi:</w:t>
+              <w:t>Pokretač:</w:t>
             </w:r>
           </w:p>
         </w:tc>
@@ -6010,71 +5569,17 @@
           </w:tcPr>
           <w:p>
             <w:pPr>
-              <w:spacing w:before="0"/>
-              <w:rPr>
-                <w:rFonts w:hint="default"/>
-                <w:szCs w:val="22"/>
-              </w:rPr>
-            </w:pPr>
-            <w:r>
-              <w:rPr>
-                <w:szCs w:val="22"/>
-                <w:lang w:val="sr-Latn-RS"/>
-              </w:rPr>
-              <w:t xml:space="preserve">PRE-1. </w:t>
-            </w:r>
-            <w:r>
-              <w:rPr>
-                <w:rFonts w:hint="default"/>
-                <w:szCs w:val="22"/>
-              </w:rPr>
-              <w:t>Korisnik je uspešno autentifikovan na sistem.</w:t>
-            </w:r>
-          </w:p>
-          <w:p>
-            <w:pPr>
-              <w:spacing w:before="0"/>
-              <w:rPr>
-                <w:rFonts w:hint="default"/>
-                <w:szCs w:val="22"/>
-              </w:rPr>
-            </w:pPr>
-            <w:r>
-              <w:rPr>
-                <w:rFonts w:hint="default"/>
-                <w:szCs w:val="22"/>
-              </w:rPr>
-              <w:t>PRE-2. Korisnik je otpočeo sesiju igre.</w:t>
-            </w:r>
-          </w:p>
-          <w:p>
-            <w:pPr>
-              <w:spacing w:before="0"/>
-              <w:rPr>
-                <w:rFonts w:hint="default"/>
-                <w:szCs w:val="22"/>
-              </w:rPr>
-            </w:pPr>
-            <w:r>
-              <w:rPr>
-                <w:rFonts w:hint="default"/>
-                <w:szCs w:val="22"/>
-              </w:rPr>
-              <w:t xml:space="preserve">PRE-3. U sesiji ima pridruženih igrača </w:t>
-            </w:r>
-            <w:r>
-              <w:rPr>
-                <w:rFonts w:hint="default"/>
-                <w:szCs w:val="22"/>
-              </w:rPr>
-              <w:t>koji su postavili svoje liste karaktera na sistem</w:t>
-            </w:r>
-            <w:r>
-              <w:rPr>
-                <w:rFonts w:hint="default"/>
-                <w:szCs w:val="22"/>
-              </w:rPr>
-              <w:t>.</w:t>
+              <w:rPr>
+                <w:rFonts w:hint="default"/>
+                <w:szCs w:val="22"/>
+              </w:rPr>
+            </w:pPr>
+            <w:r>
+              <w:rPr>
+                <w:rFonts w:hint="default"/>
+                <w:szCs w:val="22"/>
+              </w:rPr>
+              <w:t>Korisnik je pokrenuo sesiju igre koju je kreirao i odabrao dugme sa ikonom liste iznad chat-a.</w:t>
             </w:r>
           </w:p>
         </w:tc>
@@ -6114,7 +5619,7 @@
                 <w:szCs w:val="22"/>
                 <w:lang w:val="sr-Latn-RS"/>
               </w:rPr>
-              <w:t>Postuslovi:</w:t>
+              <w:t>Opis:</w:t>
             </w:r>
           </w:p>
         </w:tc>
@@ -6126,189 +5631,17 @@
           </w:tcPr>
           <w:p>
             <w:pPr>
-              <w:spacing w:before="0"/>
-              <w:rPr>
-                <w:rFonts w:hint="default"/>
-                <w:szCs w:val="22"/>
-              </w:rPr>
-            </w:pPr>
-            <w:r>
-              <w:rPr>
-                <w:szCs w:val="22"/>
-                <w:lang w:val="sr-Latn-RS"/>
-              </w:rPr>
-              <w:t xml:space="preserve">POST-1. </w:t>
-            </w:r>
-            <w:r>
-              <w:rPr>
-                <w:rFonts w:hint="default"/>
-                <w:szCs w:val="22"/>
-              </w:rPr>
-              <w:t xml:space="preserve">Korisnik je pregledao </w:t>
-            </w:r>
-            <w:r>
-              <w:rPr>
-                <w:rFonts w:hint="default"/>
-                <w:szCs w:val="22"/>
-              </w:rPr>
-              <w:t>listu karaktera</w:t>
-            </w:r>
-          </w:p>
-        </w:tc>
-      </w:tr>
-      <w:tr>
-        <w:tblPrEx>
-          <w:tblBorders>
-            <w:top w:val="single" w:color="BEBEBE" w:themeColor="background1" w:themeShade="BF" w:sz="4" w:space="0"/>
-            <w:left w:val="single" w:color="BEBEBE" w:themeColor="background1" w:themeShade="BF" w:sz="4" w:space="0"/>
-            <w:bottom w:val="single" w:color="BEBEBE" w:themeColor="background1" w:themeShade="BF" w:sz="4" w:space="0"/>
-            <w:right w:val="single" w:color="BEBEBE" w:themeColor="background1" w:themeShade="BF" w:sz="4" w:space="0"/>
-            <w:insideH w:val="single" w:color="BEBEBE" w:themeColor="background1" w:themeShade="BF" w:sz="4" w:space="0"/>
-            <w:insideV w:val="single" w:color="BEBEBE" w:themeColor="background1" w:themeShade="BF" w:sz="4" w:space="0"/>
-          </w:tblBorders>
-        </w:tblPrEx>
-        <w:tc>
-          <w:tcPr>
-            <w:tcW w:w="2088" w:type="dxa"/>
-            <w:shd w:val="clear" w:color="auto" w:fill="F1F1F1" w:themeFill="background1" w:themeFillShade="F2"/>
-          </w:tcPr>
-          <w:p>
-            <w:pPr>
-              <w:jc w:val="right"/>
-              <w:rPr>
-                <w:szCs w:val="22"/>
-                <w:lang w:val="sr-Latn-RS"/>
-              </w:rPr>
-            </w:pPr>
-            <w:r>
-              <w:rPr>
-                <w:szCs w:val="22"/>
-                <w:lang w:val="sr-Latn-RS"/>
-              </w:rPr>
-              <w:t>Normalni tok:</w:t>
-            </w:r>
-          </w:p>
-        </w:tc>
-        <w:tc>
-          <w:tcPr>
-            <w:tcW w:w="7470" w:type="dxa"/>
-            <w:gridSpan w:val="3"/>
-          </w:tcPr>
-          <w:p>
-            <w:pPr>
-              <w:pStyle w:val="30"/>
-              <w:numPr>
-                <w:ilvl w:val="0"/>
-                <w:numId w:val="9"/>
-              </w:numPr>
-              <w:spacing w:before="0"/>
-              <w:ind w:left="360" w:leftChars="0" w:hanging="360" w:firstLineChars="0"/>
-              <w:rPr>
-                <w:rFonts w:hint="default"/>
-                <w:szCs w:val="22"/>
-              </w:rPr>
-            </w:pPr>
-            <w:r>
-              <w:rPr>
-                <w:rFonts w:hint="default"/>
-                <w:szCs w:val="22"/>
-              </w:rPr>
-              <w:t xml:space="preserve">Pregled </w:t>
-            </w:r>
-            <w:r>
-              <w:rPr>
-                <w:rFonts w:hint="default"/>
-                <w:szCs w:val="22"/>
-              </w:rPr>
-              <w:t>liste karaktera</w:t>
-            </w:r>
-          </w:p>
-          <w:p>
-            <w:pPr>
-              <w:pStyle w:val="30"/>
-              <w:numPr>
-                <w:ilvl w:val="1"/>
-                <w:numId w:val="9"/>
-              </w:numPr>
-              <w:spacing w:before="0"/>
-              <w:ind w:left="1080" w:leftChars="0" w:hanging="360" w:firstLineChars="0"/>
-              <w:rPr>
-                <w:rFonts w:hint="default"/>
-                <w:szCs w:val="22"/>
-              </w:rPr>
-            </w:pPr>
-            <w:r>
-              <w:rPr>
-                <w:rFonts w:hint="default"/>
-                <w:szCs w:val="22"/>
-              </w:rPr>
-              <w:t>Korisnik pritiska dugme u obliku liste</w:t>
-            </w:r>
-          </w:p>
-          <w:p>
-            <w:pPr>
-              <w:pStyle w:val="30"/>
-              <w:numPr>
-                <w:ilvl w:val="1"/>
-                <w:numId w:val="9"/>
-              </w:numPr>
-              <w:spacing w:before="0"/>
-              <w:ind w:left="1080" w:leftChars="0" w:hanging="360" w:firstLineChars="0"/>
-              <w:rPr>
-                <w:rFonts w:hint="default"/>
-                <w:szCs w:val="22"/>
-              </w:rPr>
-            </w:pPr>
-            <w:r>
-              <w:rPr>
-                <w:rFonts w:hint="default"/>
-                <w:szCs w:val="22"/>
-              </w:rPr>
-              <w:t>Sistem prikazuje imena svih igrača koji su otpremili liste svojih karaktera, sa ikonom fajla pored imena</w:t>
-            </w:r>
-          </w:p>
-          <w:p>
-            <w:pPr>
-              <w:pStyle w:val="30"/>
-              <w:numPr>
-                <w:ilvl w:val="1"/>
-                <w:numId w:val="9"/>
-              </w:numPr>
-              <w:spacing w:before="0"/>
-              <w:ind w:left="1080" w:leftChars="0" w:hanging="360" w:firstLineChars="0"/>
-              <w:rPr>
-                <w:rFonts w:hint="default"/>
-                <w:szCs w:val="22"/>
-              </w:rPr>
-            </w:pPr>
-            <w:r>
-              <w:rPr>
-                <w:rFonts w:hint="default"/>
-                <w:szCs w:val="22"/>
-              </w:rPr>
-              <w:t>Korisnik selektuje igrača čiju listu karaktera želi da vidi</w:t>
-            </w:r>
-          </w:p>
-          <w:p>
-            <w:pPr>
-              <w:pStyle w:val="30"/>
-              <w:numPr>
-                <w:ilvl w:val="1"/>
-                <w:numId w:val="9"/>
-              </w:numPr>
-              <w:spacing w:before="0"/>
-              <w:ind w:left="1080" w:leftChars="0" w:hanging="360" w:firstLineChars="0"/>
-              <w:rPr>
-                <w:rFonts w:hint="default"/>
-                <w:szCs w:val="22"/>
-              </w:rPr>
-            </w:pPr>
-            <w:r>
-              <w:rPr>
-                <w:rFonts w:hint="default"/>
-                <w:szCs w:val="22"/>
-              </w:rPr>
-              <w:t>Sistem prikazuje listu karaktera</w:t>
+              <w:rPr>
+                <w:rFonts w:hint="default"/>
+                <w:szCs w:val="22"/>
+              </w:rPr>
+            </w:pPr>
+            <w:r>
+              <w:rPr>
+                <w:rFonts w:hint="default"/>
+                <w:szCs w:val="22"/>
+              </w:rPr>
+              <w:t>Korisniku omogućiti pregled svih lista karaktera igrača koji su pridruženi</w:t>
             </w:r>
           </w:p>
         </w:tc>
@@ -6348,7 +5681,7 @@
                 <w:szCs w:val="22"/>
                 <w:lang w:val="sr-Latn-RS"/>
               </w:rPr>
-              <w:t>Alternativni tokovi:</w:t>
+              <w:t>Preduslovi:</w:t>
             </w:r>
           </w:p>
         </w:tc>
@@ -6356,128 +5689,60 @@
           <w:tcPr>
             <w:tcW w:w="7470" w:type="dxa"/>
             <w:gridSpan w:val="3"/>
-            <w:shd w:val="clear" w:color="auto" w:fill="F1F1F1" w:themeFill="background1" w:themeFillShade="F2"/>
-          </w:tcPr>
-          <w:p>
-            <w:pPr>
-              <w:rPr>
-                <w:rFonts w:hint="default"/>
-                <w:szCs w:val="22"/>
-              </w:rPr>
-            </w:pPr>
-            <w:r>
-              <w:rPr>
-                <w:rFonts w:hint="default"/>
-                <w:szCs w:val="22"/>
-              </w:rPr>
-              <w:t>/</w:t>
-            </w:r>
-          </w:p>
-        </w:tc>
-      </w:tr>
-      <w:tr>
-        <w:tblPrEx>
-          <w:tblBorders>
-            <w:top w:val="single" w:color="BEBEBE" w:themeColor="background1" w:themeShade="BF" w:sz="4" w:space="0"/>
-            <w:left w:val="single" w:color="BEBEBE" w:themeColor="background1" w:themeShade="BF" w:sz="4" w:space="0"/>
-            <w:bottom w:val="single" w:color="BEBEBE" w:themeColor="background1" w:themeShade="BF" w:sz="4" w:space="0"/>
-            <w:right w:val="single" w:color="BEBEBE" w:themeColor="background1" w:themeShade="BF" w:sz="4" w:space="0"/>
-            <w:insideH w:val="single" w:color="BEBEBE" w:themeColor="background1" w:themeShade="BF" w:sz="4" w:space="0"/>
-            <w:insideV w:val="single" w:color="BEBEBE" w:themeColor="background1" w:themeShade="BF" w:sz="4" w:space="0"/>
-          </w:tblBorders>
-        </w:tblPrEx>
-        <w:tc>
-          <w:tcPr>
-            <w:tcW w:w="2088" w:type="dxa"/>
-            <w:shd w:val="clear" w:color="auto" w:fill="F1F1F1" w:themeFill="background1" w:themeFillShade="F2"/>
-          </w:tcPr>
-          <w:p>
-            <w:pPr>
-              <w:jc w:val="right"/>
-              <w:rPr>
-                <w:szCs w:val="22"/>
-                <w:lang w:val="sr-Latn-RS"/>
-              </w:rPr>
-            </w:pPr>
-            <w:r>
-              <w:rPr>
-                <w:szCs w:val="22"/>
-                <w:lang w:val="sr-Latn-RS"/>
-              </w:rPr>
-              <w:t>Izuzeci:</w:t>
-            </w:r>
-          </w:p>
-        </w:tc>
-        <w:tc>
-          <w:tcPr>
-            <w:tcW w:w="7470" w:type="dxa"/>
-            <w:gridSpan w:val="3"/>
-          </w:tcPr>
-          <w:p>
-            <w:pPr>
-              <w:numPr>
-                <w:ilvl w:val="0"/>
-                <w:numId w:val="10"/>
-              </w:numPr>
-              <w:ind w:left="360" w:leftChars="0" w:hanging="360" w:firstLineChars="0"/>
-              <w:rPr>
-                <w:szCs w:val="22"/>
-                <w:lang w:val="sr-Latn-RS"/>
-              </w:rPr>
-            </w:pPr>
-            <w:r>
-              <w:rPr>
-                <w:rFonts w:hint="default"/>
-                <w:szCs w:val="22"/>
-              </w:rPr>
-              <w:t xml:space="preserve">E1 </w:t>
-            </w:r>
-            <w:r>
-              <w:rPr>
-                <w:rFonts w:hint="default"/>
-                <w:szCs w:val="22"/>
-              </w:rPr>
-              <w:t>Postoji greška sa otpremljenom datotekom</w:t>
-            </w:r>
-          </w:p>
-          <w:p>
-            <w:pPr>
-              <w:numPr>
-                <w:ilvl w:val="1"/>
-                <w:numId w:val="10"/>
-              </w:numPr>
-              <w:ind w:left="1080" w:leftChars="0" w:hanging="360" w:firstLineChars="0"/>
-              <w:rPr>
-                <w:szCs w:val="22"/>
-                <w:lang w:val="sr-Latn-RS"/>
-              </w:rPr>
-            </w:pPr>
-            <w:r>
-              <w:rPr>
-                <w:rFonts w:hint="default"/>
-                <w:szCs w:val="22"/>
-              </w:rPr>
-              <w:t>Sistem prikazuje korisniku da postoji greška pri otvaranju liste koju želi da pregleda.</w:t>
-            </w:r>
-          </w:p>
-          <w:p>
-            <w:pPr>
-              <w:numPr>
-                <w:ilvl w:val="1"/>
-                <w:numId w:val="10"/>
-              </w:numPr>
-              <w:ind w:left="1080" w:leftChars="0" w:hanging="360" w:firstLineChars="0"/>
-              <w:rPr>
-                <w:szCs w:val="22"/>
-                <w:lang w:val="sr-Latn-RS"/>
-              </w:rPr>
-            </w:pPr>
-            <w:r>
-              <w:rPr>
-                <w:rFonts w:hint="default"/>
-                <w:szCs w:val="22"/>
-              </w:rPr>
-              <w:t>Sistem vraća korisnika na pregled liste karaktera</w:t>
+          </w:tcPr>
+          <w:p>
+            <w:pPr>
+              <w:spacing w:before="0"/>
+              <w:rPr>
+                <w:rFonts w:hint="default"/>
+                <w:szCs w:val="22"/>
+              </w:rPr>
+            </w:pPr>
+            <w:r>
+              <w:rPr>
+                <w:szCs w:val="22"/>
+                <w:lang w:val="sr-Latn-RS"/>
+              </w:rPr>
+              <w:t xml:space="preserve">PRE-1. </w:t>
+            </w:r>
+            <w:r>
+              <w:rPr>
+                <w:rFonts w:hint="default"/>
+                <w:szCs w:val="22"/>
+              </w:rPr>
+              <w:t>Korisnik je uspešno autentifikovan na sistem.</w:t>
+            </w:r>
+          </w:p>
+          <w:p>
+            <w:pPr>
+              <w:spacing w:before="0"/>
+              <w:rPr>
+                <w:rFonts w:hint="default"/>
+                <w:szCs w:val="22"/>
+              </w:rPr>
+            </w:pPr>
+            <w:r>
+              <w:rPr>
+                <w:rFonts w:hint="default"/>
+                <w:szCs w:val="22"/>
+              </w:rPr>
+              <w:t>PRE-2. Korisnik je otpočeo sesiju igre.</w:t>
+            </w:r>
+          </w:p>
+          <w:p>
+            <w:pPr>
+              <w:spacing w:before="0"/>
+              <w:rPr>
+                <w:rFonts w:hint="default"/>
+                <w:szCs w:val="22"/>
+              </w:rPr>
+            </w:pPr>
+            <w:r>
+              <w:rPr>
+                <w:rFonts w:hint="default"/>
+                <w:szCs w:val="22"/>
+              </w:rPr>
+              <w:t>PRE-3. U sesiji ima pridruženih igrača koji su postavili svoje liste karaktera na sistem.</w:t>
             </w:r>
           </w:p>
         </w:tc>
@@ -6517,7 +5782,7 @@
                 <w:szCs w:val="22"/>
                 <w:lang w:val="sr-Latn-RS"/>
               </w:rPr>
-              <w:t>Prioritet:</w:t>
+              <w:t>Postuslovi:</w:t>
             </w:r>
           </w:p>
         </w:tc>
@@ -6529,17 +5794,25 @@
           </w:tcPr>
           <w:p>
             <w:pPr>
-              <w:rPr>
-                <w:rFonts w:hint="default"/>
-                <w:szCs w:val="22"/>
-              </w:rPr>
-            </w:pPr>
-            <w:r>
-              <w:rPr>
-                <w:rFonts w:hint="default"/>
-                <w:szCs w:val="22"/>
-              </w:rPr>
-              <w:t>Nizak</w:t>
+              <w:spacing w:before="0"/>
+              <w:rPr>
+                <w:rFonts w:hint="default"/>
+                <w:szCs w:val="22"/>
+              </w:rPr>
+            </w:pPr>
+            <w:r>
+              <w:rPr>
+                <w:szCs w:val="22"/>
+                <w:lang w:val="sr-Latn-RS"/>
+              </w:rPr>
+              <w:t xml:space="preserve">POST-1. </w:t>
+            </w:r>
+            <w:r>
+              <w:rPr>
+                <w:rFonts w:hint="default"/>
+                <w:szCs w:val="22"/>
+              </w:rPr>
+              <w:t>Korisnik je pregledao listu karaktera</w:t>
             </w:r>
           </w:p>
         </w:tc>
@@ -6573,7 +5846,7 @@
                 <w:szCs w:val="22"/>
                 <w:lang w:val="sr-Latn-RS"/>
               </w:rPr>
-              <w:t>Frekvencija upotrebe:</w:t>
+              <w:t>Normalni tok:</w:t>
             </w:r>
           </w:p>
         </w:tc>
@@ -6584,31 +5857,112 @@
           </w:tcPr>
           <w:p>
             <w:pPr>
-              <w:rPr>
-                <w:rFonts w:hint="default"/>
-                <w:szCs w:val="22"/>
-              </w:rPr>
-            </w:pPr>
-            <w:r>
-              <w:rPr>
-                <w:rFonts w:hint="default"/>
-                <w:szCs w:val="22"/>
-              </w:rPr>
-              <w:t>1-</w:t>
-            </w:r>
-            <w:r>
-              <w:rPr>
-                <w:rFonts w:hint="default"/>
-                <w:szCs w:val="22"/>
-              </w:rPr>
-              <w:t>2</w:t>
-            </w:r>
-            <w:r>
-              <w:rPr>
-                <w:rFonts w:hint="default"/>
-                <w:szCs w:val="22"/>
-              </w:rPr>
-              <w:t xml:space="preserve"> puta mesečno</w:t>
+              <w:pStyle w:val="30"/>
+              <w:numPr>
+                <w:ilvl w:val="0"/>
+                <w:numId w:val="9"/>
+              </w:numPr>
+              <w:spacing w:before="0"/>
+              <w:ind w:left="360" w:leftChars="0" w:hanging="360" w:firstLineChars="0"/>
+              <w:rPr>
+                <w:rFonts w:hint="default"/>
+                <w:szCs w:val="22"/>
+              </w:rPr>
+            </w:pPr>
+            <w:r>
+              <w:rPr>
+                <w:rFonts w:hint="default"/>
+                <w:szCs w:val="22"/>
+              </w:rPr>
+              <w:t>Pregled liste karaktera</w:t>
+            </w:r>
+          </w:p>
+          <w:p>
+            <w:pPr>
+              <w:pStyle w:val="30"/>
+              <w:numPr>
+                <w:ilvl w:val="1"/>
+                <w:numId w:val="9"/>
+              </w:numPr>
+              <w:spacing w:before="0"/>
+              <w:ind w:left="1080" w:leftChars="0" w:hanging="360" w:firstLineChars="0"/>
+              <w:rPr>
+                <w:rFonts w:hint="default"/>
+                <w:szCs w:val="22"/>
+              </w:rPr>
+            </w:pPr>
+            <w:r>
+              <w:rPr>
+                <w:rFonts w:hint="default"/>
+                <w:szCs w:val="22"/>
+              </w:rPr>
+              <w:t>Korisnik pritiska dugme u obliku liste</w:t>
+            </w:r>
+          </w:p>
+          <w:p>
+            <w:pPr>
+              <w:pStyle w:val="30"/>
+              <w:numPr>
+                <w:ilvl w:val="1"/>
+                <w:numId w:val="9"/>
+              </w:numPr>
+              <w:spacing w:before="0"/>
+              <w:ind w:left="1080" w:leftChars="0" w:hanging="360" w:firstLineChars="0"/>
+              <w:rPr>
+                <w:rFonts w:hint="default"/>
+                <w:szCs w:val="22"/>
+              </w:rPr>
+            </w:pPr>
+            <w:r>
+              <w:rPr>
+                <w:rFonts w:hint="default"/>
+                <w:szCs w:val="22"/>
+              </w:rPr>
+              <w:t>Sistem prikazuje imena svih igrača koji su otpremili liste svojih karaktera, sa ikonom fajla pored imena</w:t>
+            </w:r>
+          </w:p>
+          <w:p>
+            <w:pPr>
+              <w:pStyle w:val="30"/>
+              <w:numPr>
+                <w:ilvl w:val="1"/>
+                <w:numId w:val="9"/>
+              </w:numPr>
+              <w:spacing w:before="0"/>
+              <w:ind w:left="1080" w:leftChars="0" w:hanging="360" w:firstLineChars="0"/>
+              <w:rPr>
+                <w:rFonts w:hint="default"/>
+                <w:szCs w:val="22"/>
+              </w:rPr>
+            </w:pPr>
+            <w:r>
+              <w:rPr>
+                <w:rFonts w:hint="default"/>
+                <w:szCs w:val="22"/>
+              </w:rPr>
+              <w:t>Korisnik selektuje igrača čiju listu karaktera želi da vidi</w:t>
+            </w:r>
+          </w:p>
+          <w:p>
+            <w:pPr>
+              <w:pStyle w:val="30"/>
+              <w:numPr>
+                <w:ilvl w:val="1"/>
+                <w:numId w:val="9"/>
+              </w:numPr>
+              <w:spacing w:before="0"/>
+              <w:ind w:left="1080" w:leftChars="0" w:hanging="360" w:firstLineChars="0"/>
+              <w:rPr>
+                <w:rFonts w:hint="default"/>
+                <w:szCs w:val="22"/>
+              </w:rPr>
+            </w:pPr>
+            <w:r>
+              <w:rPr>
+                <w:rFonts w:hint="default"/>
+                <w:szCs w:val="22"/>
+              </w:rPr>
+              <w:t>Sistem prikazuje listu karaktera</w:t>
             </w:r>
           </w:p>
         </w:tc>
@@ -6648,7 +6002,7 @@
                 <w:szCs w:val="22"/>
                 <w:lang w:val="sr-Latn-RS"/>
               </w:rPr>
-              <w:t>Poslovna pravila:</w:t>
+              <w:t>Alternativni tokovi:</w:t>
             </w:r>
           </w:p>
         </w:tc>
@@ -6685,6 +6039,297 @@
             <w:insideH w:val="single" w:color="BEBEBE" w:themeColor="background1" w:themeShade="BF" w:sz="4" w:space="0"/>
             <w:insideV w:val="single" w:color="BEBEBE" w:themeColor="background1" w:themeShade="BF" w:sz="4" w:space="0"/>
           </w:tblBorders>
+          <w:tblCellMar>
+            <w:top w:w="0" w:type="dxa"/>
+            <w:left w:w="108" w:type="dxa"/>
+            <w:bottom w:w="0" w:type="dxa"/>
+            <w:right w:w="108" w:type="dxa"/>
+          </w:tblCellMar>
+        </w:tblPrEx>
+        <w:tc>
+          <w:tcPr>
+            <w:tcW w:w="2088" w:type="dxa"/>
+            <w:shd w:val="clear" w:color="auto" w:fill="F1F1F1" w:themeFill="background1" w:themeFillShade="F2"/>
+          </w:tcPr>
+          <w:p>
+            <w:pPr>
+              <w:jc w:val="right"/>
+              <w:rPr>
+                <w:szCs w:val="22"/>
+                <w:lang w:val="sr-Latn-RS"/>
+              </w:rPr>
+            </w:pPr>
+            <w:r>
+              <w:rPr>
+                <w:szCs w:val="22"/>
+                <w:lang w:val="sr-Latn-RS"/>
+              </w:rPr>
+              <w:t>Izuzeci:</w:t>
+            </w:r>
+          </w:p>
+        </w:tc>
+        <w:tc>
+          <w:tcPr>
+            <w:tcW w:w="7470" w:type="dxa"/>
+            <w:gridSpan w:val="3"/>
+          </w:tcPr>
+          <w:p>
+            <w:pPr>
+              <w:numPr>
+                <w:ilvl w:val="0"/>
+                <w:numId w:val="10"/>
+              </w:numPr>
+              <w:ind w:left="360" w:leftChars="0" w:hanging="360" w:firstLineChars="0"/>
+              <w:rPr>
+                <w:szCs w:val="22"/>
+                <w:lang w:val="sr-Latn-RS"/>
+              </w:rPr>
+            </w:pPr>
+            <w:r>
+              <w:rPr>
+                <w:rFonts w:hint="default"/>
+                <w:szCs w:val="22"/>
+              </w:rPr>
+              <w:t>E1 Postoji greška sa otpremljenom datotekom</w:t>
+            </w:r>
+          </w:p>
+          <w:p>
+            <w:pPr>
+              <w:numPr>
+                <w:ilvl w:val="1"/>
+                <w:numId w:val="10"/>
+              </w:numPr>
+              <w:ind w:left="1080" w:leftChars="0" w:hanging="360" w:firstLineChars="0"/>
+              <w:rPr>
+                <w:szCs w:val="22"/>
+                <w:lang w:val="sr-Latn-RS"/>
+              </w:rPr>
+            </w:pPr>
+            <w:r>
+              <w:rPr>
+                <w:rFonts w:hint="default"/>
+                <w:szCs w:val="22"/>
+              </w:rPr>
+              <w:t>Sistem prikazuje korisniku da postoji greška pri otvaranju liste koju želi da pregleda.</w:t>
+            </w:r>
+          </w:p>
+          <w:p>
+            <w:pPr>
+              <w:numPr>
+                <w:ilvl w:val="1"/>
+                <w:numId w:val="10"/>
+              </w:numPr>
+              <w:ind w:left="1080" w:leftChars="0" w:hanging="360" w:firstLineChars="0"/>
+              <w:rPr>
+                <w:szCs w:val="22"/>
+                <w:lang w:val="sr-Latn-RS"/>
+              </w:rPr>
+            </w:pPr>
+            <w:r>
+              <w:rPr>
+                <w:rFonts w:hint="default"/>
+                <w:szCs w:val="22"/>
+              </w:rPr>
+              <w:t>Sistem vraća korisnika na pregled liste karaktera</w:t>
+            </w:r>
+          </w:p>
+        </w:tc>
+      </w:tr>
+      <w:tr>
+        <w:tblPrEx>
+          <w:tblBorders>
+            <w:top w:val="single" w:color="BEBEBE" w:themeColor="background1" w:themeShade="BF" w:sz="4" w:space="0"/>
+            <w:left w:val="single" w:color="BEBEBE" w:themeColor="background1" w:themeShade="BF" w:sz="4" w:space="0"/>
+            <w:bottom w:val="single" w:color="BEBEBE" w:themeColor="background1" w:themeShade="BF" w:sz="4" w:space="0"/>
+            <w:right w:val="single" w:color="BEBEBE" w:themeColor="background1" w:themeShade="BF" w:sz="4" w:space="0"/>
+            <w:insideH w:val="single" w:color="BEBEBE" w:themeColor="background1" w:themeShade="BF" w:sz="4" w:space="0"/>
+            <w:insideV w:val="single" w:color="BEBEBE" w:themeColor="background1" w:themeShade="BF" w:sz="4" w:space="0"/>
+          </w:tblBorders>
+          <w:tblCellMar>
+            <w:top w:w="0" w:type="dxa"/>
+            <w:left w:w="108" w:type="dxa"/>
+            <w:bottom w:w="0" w:type="dxa"/>
+            <w:right w:w="108" w:type="dxa"/>
+          </w:tblCellMar>
+        </w:tblPrEx>
+        <w:tc>
+          <w:tcPr>
+            <w:tcW w:w="2088" w:type="dxa"/>
+            <w:shd w:val="clear" w:color="auto" w:fill="F1F1F1" w:themeFill="background1" w:themeFillShade="F2"/>
+          </w:tcPr>
+          <w:p>
+            <w:pPr>
+              <w:jc w:val="right"/>
+              <w:rPr>
+                <w:szCs w:val="22"/>
+                <w:lang w:val="sr-Latn-RS"/>
+              </w:rPr>
+            </w:pPr>
+            <w:r>
+              <w:rPr>
+                <w:szCs w:val="22"/>
+                <w:lang w:val="sr-Latn-RS"/>
+              </w:rPr>
+              <w:t>Prioritet:</w:t>
+            </w:r>
+          </w:p>
+        </w:tc>
+        <w:tc>
+          <w:tcPr>
+            <w:tcW w:w="7470" w:type="dxa"/>
+            <w:gridSpan w:val="3"/>
+            <w:shd w:val="clear" w:color="auto" w:fill="F1F1F1" w:themeFill="background1" w:themeFillShade="F2"/>
+          </w:tcPr>
+          <w:p>
+            <w:pPr>
+              <w:rPr>
+                <w:rFonts w:hint="default"/>
+                <w:szCs w:val="22"/>
+              </w:rPr>
+            </w:pPr>
+            <w:r>
+              <w:rPr>
+                <w:rFonts w:hint="default"/>
+                <w:szCs w:val="22"/>
+              </w:rPr>
+              <w:t>Nizak</w:t>
+            </w:r>
+          </w:p>
+        </w:tc>
+      </w:tr>
+      <w:tr>
+        <w:tblPrEx>
+          <w:tblBorders>
+            <w:top w:val="single" w:color="BEBEBE" w:themeColor="background1" w:themeShade="BF" w:sz="4" w:space="0"/>
+            <w:left w:val="single" w:color="BEBEBE" w:themeColor="background1" w:themeShade="BF" w:sz="4" w:space="0"/>
+            <w:bottom w:val="single" w:color="BEBEBE" w:themeColor="background1" w:themeShade="BF" w:sz="4" w:space="0"/>
+            <w:right w:val="single" w:color="BEBEBE" w:themeColor="background1" w:themeShade="BF" w:sz="4" w:space="0"/>
+            <w:insideH w:val="single" w:color="BEBEBE" w:themeColor="background1" w:themeShade="BF" w:sz="4" w:space="0"/>
+            <w:insideV w:val="single" w:color="BEBEBE" w:themeColor="background1" w:themeShade="BF" w:sz="4" w:space="0"/>
+          </w:tblBorders>
+        </w:tblPrEx>
+        <w:tc>
+          <w:tcPr>
+            <w:tcW w:w="2088" w:type="dxa"/>
+            <w:shd w:val="clear" w:color="auto" w:fill="F1F1F1" w:themeFill="background1" w:themeFillShade="F2"/>
+          </w:tcPr>
+          <w:p>
+            <w:pPr>
+              <w:jc w:val="right"/>
+              <w:rPr>
+                <w:szCs w:val="22"/>
+                <w:lang w:val="sr-Latn-RS"/>
+              </w:rPr>
+            </w:pPr>
+            <w:r>
+              <w:rPr>
+                <w:szCs w:val="22"/>
+                <w:lang w:val="sr-Latn-RS"/>
+              </w:rPr>
+              <w:t>Frekvencija upotrebe:</w:t>
+            </w:r>
+          </w:p>
+        </w:tc>
+        <w:tc>
+          <w:tcPr>
+            <w:tcW w:w="7470" w:type="dxa"/>
+            <w:gridSpan w:val="3"/>
+          </w:tcPr>
+          <w:p>
+            <w:pPr>
+              <w:rPr>
+                <w:rFonts w:hint="default"/>
+                <w:szCs w:val="22"/>
+              </w:rPr>
+            </w:pPr>
+            <w:r>
+              <w:rPr>
+                <w:rFonts w:hint="default"/>
+                <w:szCs w:val="22"/>
+              </w:rPr>
+              <w:t>1-2 puta mesečno</w:t>
+            </w:r>
+          </w:p>
+        </w:tc>
+      </w:tr>
+      <w:tr>
+        <w:tblPrEx>
+          <w:tblBorders>
+            <w:top w:val="single" w:color="BEBEBE" w:themeColor="background1" w:themeShade="BF" w:sz="4" w:space="0"/>
+            <w:left w:val="single" w:color="BEBEBE" w:themeColor="background1" w:themeShade="BF" w:sz="4" w:space="0"/>
+            <w:bottom w:val="single" w:color="BEBEBE" w:themeColor="background1" w:themeShade="BF" w:sz="4" w:space="0"/>
+            <w:right w:val="single" w:color="BEBEBE" w:themeColor="background1" w:themeShade="BF" w:sz="4" w:space="0"/>
+            <w:insideH w:val="single" w:color="BEBEBE" w:themeColor="background1" w:themeShade="BF" w:sz="4" w:space="0"/>
+            <w:insideV w:val="single" w:color="BEBEBE" w:themeColor="background1" w:themeShade="BF" w:sz="4" w:space="0"/>
+          </w:tblBorders>
+          <w:tblCellMar>
+            <w:top w:w="0" w:type="dxa"/>
+            <w:left w:w="108" w:type="dxa"/>
+            <w:bottom w:w="0" w:type="dxa"/>
+            <w:right w:w="108" w:type="dxa"/>
+          </w:tblCellMar>
+        </w:tblPrEx>
+        <w:tc>
+          <w:tcPr>
+            <w:tcW w:w="2088" w:type="dxa"/>
+            <w:shd w:val="clear" w:color="auto" w:fill="F1F1F1" w:themeFill="background1" w:themeFillShade="F2"/>
+          </w:tcPr>
+          <w:p>
+            <w:pPr>
+              <w:jc w:val="right"/>
+              <w:rPr>
+                <w:szCs w:val="22"/>
+                <w:lang w:val="sr-Latn-RS"/>
+              </w:rPr>
+            </w:pPr>
+            <w:r>
+              <w:rPr>
+                <w:szCs w:val="22"/>
+                <w:lang w:val="sr-Latn-RS"/>
+              </w:rPr>
+              <w:t>Poslovna pravila:</w:t>
+            </w:r>
+          </w:p>
+        </w:tc>
+        <w:tc>
+          <w:tcPr>
+            <w:tcW w:w="7470" w:type="dxa"/>
+            <w:gridSpan w:val="3"/>
+            <w:shd w:val="clear" w:color="auto" w:fill="F1F1F1" w:themeFill="background1" w:themeFillShade="F2"/>
+          </w:tcPr>
+          <w:p>
+            <w:pPr>
+              <w:rPr>
+                <w:rFonts w:hint="default"/>
+                <w:szCs w:val="22"/>
+              </w:rPr>
+            </w:pPr>
+            <w:r>
+              <w:rPr>
+                <w:rFonts w:hint="default"/>
+                <w:szCs w:val="22"/>
+              </w:rPr>
+              <w:t>/</w:t>
+            </w:r>
+          </w:p>
+        </w:tc>
+      </w:tr>
+      <w:tr>
+        <w:tblPrEx>
+          <w:tblBorders>
+            <w:top w:val="single" w:color="BEBEBE" w:themeColor="background1" w:themeShade="BF" w:sz="4" w:space="0"/>
+            <w:left w:val="single" w:color="BEBEBE" w:themeColor="background1" w:themeShade="BF" w:sz="4" w:space="0"/>
+            <w:bottom w:val="single" w:color="BEBEBE" w:themeColor="background1" w:themeShade="BF" w:sz="4" w:space="0"/>
+            <w:right w:val="single" w:color="BEBEBE" w:themeColor="background1" w:themeShade="BF" w:sz="4" w:space="0"/>
+            <w:insideH w:val="single" w:color="BEBEBE" w:themeColor="background1" w:themeShade="BF" w:sz="4" w:space="0"/>
+            <w:insideV w:val="single" w:color="BEBEBE" w:themeColor="background1" w:themeShade="BF" w:sz="4" w:space="0"/>
+          </w:tblBorders>
+          <w:tblCellMar>
+            <w:top w:w="0" w:type="dxa"/>
+            <w:left w:w="108" w:type="dxa"/>
+            <w:bottom w:w="0" w:type="dxa"/>
+            <w:right w:w="108" w:type="dxa"/>
+          </w:tblCellMar>
         </w:tblPrEx>
         <w:tc>
           <w:tcPr>
@@ -6943,34 +6588,7 @@
                 <w:bCs/>
                 <w:szCs w:val="22"/>
               </w:rPr>
-              <w:t>UC-</w:t>
-            </w:r>
-            <w:r>
-              <w:rPr>
-                <w:rFonts w:hint="default"/>
-                <w:b/>
-                <w:bCs/>
-                <w:szCs w:val="22"/>
-              </w:rPr>
-              <w:t>5</w:t>
-            </w:r>
-            <w:r>
-              <w:rPr>
-                <w:rFonts w:hint="default"/>
-                <w:b/>
-                <w:bCs/>
-                <w:szCs w:val="22"/>
-              </w:rPr>
-              <w:t xml:space="preserve"> Pr</w:t>
-            </w:r>
-            <w:r>
-              <w:rPr>
-                <w:rFonts w:hint="default"/>
-                <w:b/>
-                <w:bCs/>
-                <w:szCs w:val="22"/>
-              </w:rPr>
-              <w:t>idruživanje igri</w:t>
+              <w:t>UC-5 Pridruživanje igri</w:t>
             </w:r>
           </w:p>
         </w:tc>
@@ -7030,14 +6648,7 @@
                 <w:rFonts w:hint="default"/>
                 <w:szCs w:val="22"/>
               </w:rPr>
-              <w:t>Dušan Stankovi</w:t>
-            </w:r>
-            <w:r>
-              <w:rPr>
-                <w:rFonts w:hint="default"/>
-                <w:szCs w:val="22"/>
-              </w:rPr>
-              <w:t>ć</w:t>
+              <w:t>Dušan Stanković</w:t>
             </w:r>
           </w:p>
         </w:tc>
@@ -7231,49 +6842,7 @@
                 <w:rFonts w:hint="default"/>
                 <w:szCs w:val="22"/>
               </w:rPr>
-              <w:t>Korisnik je izabrao igru koj</w:t>
-            </w:r>
-            <w:r>
-              <w:rPr>
-                <w:rFonts w:hint="default"/>
-                <w:szCs w:val="22"/>
-              </w:rPr>
-              <w:t>oj</w:t>
-            </w:r>
-            <w:r>
-              <w:rPr>
-                <w:rFonts w:hint="default"/>
-                <w:szCs w:val="22"/>
-              </w:rPr>
-              <w:t xml:space="preserve"> je </w:t>
-            </w:r>
-            <w:r>
-              <w:rPr>
-                <w:rFonts w:hint="default"/>
-                <w:szCs w:val="22"/>
-              </w:rPr>
-              <w:t xml:space="preserve">pridružen </w:t>
-            </w:r>
-            <w:r>
-              <w:rPr>
-                <w:rFonts w:hint="default"/>
-                <w:szCs w:val="22"/>
-              </w:rPr>
-              <w:t xml:space="preserve">u pregledu igara i pritisnuo dugme za </w:t>
-            </w:r>
-            <w:r>
-              <w:rPr>
-                <w:rFonts w:hint="default"/>
-                <w:szCs w:val="22"/>
-              </w:rPr>
-              <w:t>pridruživanje igri</w:t>
-            </w:r>
-            <w:r>
-              <w:rPr>
-                <w:rFonts w:hint="default"/>
-                <w:szCs w:val="22"/>
-              </w:rPr>
-              <w:t>.</w:t>
+              <w:t>Korisnik je izabrao igru kojoj je pridružen u pregledu igara i pritisnuo dugme za pridruživanje igri.</w:t>
             </w:r>
           </w:p>
         </w:tc>
@@ -7335,14 +6904,7 @@
                 <w:rFonts w:hint="default"/>
                 <w:szCs w:val="22"/>
               </w:rPr>
-              <w:t xml:space="preserve">Korisniku omogućiti </w:t>
-            </w:r>
-            <w:r>
-              <w:rPr>
-                <w:rFonts w:hint="default"/>
-                <w:szCs w:val="22"/>
-              </w:rPr>
-              <w:t>pridruživanje pokrenutoj igri u koju je prethodno pozvan.</w:t>
+              <w:t>Korisniku omogućiti pridruživanje pokrenutoj igri u koju je prethodno pozvan.</w:t>
             </w:r>
           </w:p>
         </w:tc>
@@ -7427,21 +6989,7 @@
                 <w:rFonts w:hint="default"/>
                 <w:szCs w:val="22"/>
               </w:rPr>
-              <w:t xml:space="preserve">PRE-2. Korisnik </w:t>
-            </w:r>
-            <w:r>
-              <w:rPr>
-                <w:rFonts w:hint="default"/>
-                <w:szCs w:val="22"/>
-              </w:rPr>
-              <w:t xml:space="preserve">koji je kreirao igru </w:t>
-            </w:r>
-            <w:r>
-              <w:rPr>
-                <w:rFonts w:hint="default"/>
-                <w:szCs w:val="22"/>
-              </w:rPr>
-              <w:t>je otpočeo sesiju igre.</w:t>
+              <w:t>PRE-2. Korisnik koji je kreirao igru je otpočeo sesiju igre.</w:t>
             </w:r>
           </w:p>
         </w:tc>
@@ -7511,14 +7059,7 @@
                 <w:rFonts w:hint="default"/>
                 <w:szCs w:val="22"/>
               </w:rPr>
-              <w:t xml:space="preserve">Korisnik </w:t>
-            </w:r>
-            <w:r>
-              <w:rPr>
-                <w:rFonts w:hint="default"/>
-                <w:szCs w:val="22"/>
-              </w:rPr>
-              <w:t>se pridružio željenoj igri</w:t>
+              <w:t>Korisnik se pridružio željenoj igri</w:t>
             </w:r>
           </w:p>
         </w:tc>
@@ -7580,14 +7121,7 @@
                 <w:rFonts w:hint="default"/>
                 <w:szCs w:val="22"/>
               </w:rPr>
-              <w:t>P</w:t>
-            </w:r>
-            <w:r>
-              <w:rPr>
-                <w:rFonts w:hint="default"/>
-                <w:szCs w:val="22"/>
-              </w:rPr>
-              <w:t>ridruživanje igri</w:t>
+              <w:t>Pridruživanje igri</w:t>
             </w:r>
           </w:p>
           <w:p>
@@ -7609,14 +7143,7 @@
                 <w:rFonts w:hint="default"/>
                 <w:szCs w:val="22"/>
               </w:rPr>
-              <w:t>Korisnik pritiska dugme u obliku strelice u desno na kartici igre koj</w:t>
-            </w:r>
-            <w:r>
-              <w:rPr>
-                <w:rFonts w:hint="default"/>
-                <w:szCs w:val="22"/>
-              </w:rPr>
-              <w:t>oj je pridružen i koja je prethodno pokrenuta</w:t>
+              <w:t>Korisnik pritiska dugme u obliku strelice u desno na kartici igre kojoj je pridružen i koja je prethodno pokrenuta</w:t>
             </w:r>
           </w:p>
           <w:p>
@@ -7810,14 +7337,7 @@
                 <w:rFonts w:hint="default"/>
                 <w:szCs w:val="22"/>
               </w:rPr>
-              <w:t xml:space="preserve">E1 </w:t>
-            </w:r>
-            <w:r>
-              <w:rPr>
-                <w:rFonts w:hint="default"/>
-                <w:szCs w:val="22"/>
-              </w:rPr>
-              <w:t>Korisnik nema permisije za pokretanje ni jednog karaktera</w:t>
+              <w:t>E1 Korisnik nema permisije za pokretanje ni jednog karaktera</w:t>
             </w:r>
           </w:p>
           <w:p>
@@ -7954,28 +7474,7 @@
                 <w:rFonts w:hint="default"/>
                 <w:szCs w:val="22"/>
               </w:rPr>
-              <w:t>2</w:t>
-            </w:r>
-            <w:r>
-              <w:rPr>
-                <w:rFonts w:hint="default"/>
-                <w:szCs w:val="22"/>
-              </w:rPr>
-              <w:t>-</w:t>
-            </w:r>
-            <w:r>
-              <w:rPr>
-                <w:rFonts w:hint="default"/>
-                <w:szCs w:val="22"/>
-              </w:rPr>
-              <w:t>3</w:t>
-            </w:r>
-            <w:r>
-              <w:rPr>
-                <w:rFonts w:hint="default"/>
-                <w:szCs w:val="22"/>
-              </w:rPr>
-              <w:t xml:space="preserve"> puta mesečno</w:t>
+              <w:t>2-3 puta mesečno</w:t>
             </w:r>
           </w:p>
         </w:tc>
@@ -8331,34 +7830,7 @@
                 <w:bCs/>
                 <w:szCs w:val="22"/>
               </w:rPr>
-              <w:t>UC-</w:t>
-            </w:r>
-            <w:r>
-              <w:rPr>
-                <w:rFonts w:hint="default"/>
-                <w:b/>
-                <w:bCs/>
-                <w:szCs w:val="22"/>
-              </w:rPr>
-              <w:t>6</w:t>
-            </w:r>
-            <w:r>
-              <w:rPr>
-                <w:rFonts w:hint="default"/>
-                <w:b/>
-                <w:bCs/>
-                <w:szCs w:val="22"/>
-              </w:rPr>
-              <w:t xml:space="preserve"> </w:t>
-            </w:r>
-            <w:r>
-              <w:rPr>
-                <w:rFonts w:hint="default"/>
-                <w:b/>
-                <w:bCs/>
-                <w:szCs w:val="22"/>
-              </w:rPr>
-              <w:t>Izmena igre</w:t>
+              <w:t>UC-6 Izmena igre</w:t>
             </w:r>
           </w:p>
         </w:tc>
@@ -8418,14 +7890,7 @@
                 <w:rFonts w:hint="default"/>
                 <w:szCs w:val="22"/>
               </w:rPr>
-              <w:t>Dušan Stankovi</w:t>
-            </w:r>
-            <w:r>
-              <w:rPr>
-                <w:rFonts w:hint="default"/>
-                <w:szCs w:val="22"/>
-              </w:rPr>
-              <w:t>ć</w:t>
+              <w:t>Dušan Stanković</w:t>
             </w:r>
           </w:p>
         </w:tc>
@@ -8619,14 +8084,7 @@
                 <w:rFonts w:hint="default"/>
                 <w:szCs w:val="22"/>
               </w:rPr>
-              <w:t xml:space="preserve">Korisnik je izabrao igru koju je on kreirao u pregledu igara i pritisnuo dugme </w:t>
-            </w:r>
-            <w:r>
-              <w:rPr>
-                <w:rFonts w:hint="default"/>
-                <w:szCs w:val="22"/>
-              </w:rPr>
-              <w:t>sa oblikom zupčanika za izmenu igre</w:t>
+              <w:t>Korisnik je izabrao igru koju je on kreirao u pregledu igara i pritisnuo dugme sa oblikom zupčanika za izmenu igre</w:t>
             </w:r>
           </w:p>
         </w:tc>
@@ -8688,14 +8146,7 @@
                 <w:rFonts w:hint="default"/>
                 <w:szCs w:val="22"/>
               </w:rPr>
-              <w:t>Korisniku omogućiti</w:t>
-            </w:r>
-            <w:r>
-              <w:rPr>
-                <w:rFonts w:hint="default"/>
-                <w:szCs w:val="22"/>
-              </w:rPr>
-              <w:t xml:space="preserve"> da izmeni pravila, doda i menja mapu, doda karaktere i pozove igrače da se pridruže igri</w:t>
+              <w:t>Korisniku omogućiti da izmeni pravila, doda i menja mapu, doda karaktere i pozove igrače da se pridruže igri</w:t>
             </w:r>
           </w:p>
         </w:tc>
@@ -8780,14 +8231,7 @@
                 <w:rFonts w:hint="default"/>
                 <w:szCs w:val="22"/>
               </w:rPr>
-              <w:t xml:space="preserve">PRE-2. Korisnik </w:t>
-            </w:r>
-            <w:r>
-              <w:rPr>
-                <w:rFonts w:hint="default"/>
-                <w:szCs w:val="22"/>
-              </w:rPr>
-              <w:t>je prethodno kreirao igru koju želi da izmeni</w:t>
+              <w:t>PRE-2. Korisnik je prethodno kreirao igru koju želi da izmeni</w:t>
             </w:r>
           </w:p>
         </w:tc>
@@ -8857,14 +8301,7 @@
                 <w:rFonts w:hint="default"/>
                 <w:szCs w:val="22"/>
               </w:rPr>
-              <w:t xml:space="preserve">Korisnik </w:t>
-            </w:r>
-            <w:r>
-              <w:rPr>
-                <w:rFonts w:hint="default"/>
-                <w:szCs w:val="22"/>
-              </w:rPr>
-              <w:t>je izmenio pravila, mapu, karaktere i pridružene igrače u igri</w:t>
+              <w:t>Korisnik je izmenio pravila, mapu, karaktere i pridružene igrače u igri</w:t>
             </w:r>
           </w:p>
         </w:tc>
@@ -9142,14 +8579,7 @@
                 <w:rFonts w:hint="default"/>
                 <w:szCs w:val="22"/>
               </w:rPr>
-              <w:t>E1</w:t>
-            </w:r>
-            <w:r>
-              <w:rPr>
-                <w:rFonts w:hint="default"/>
-                <w:szCs w:val="22"/>
-              </w:rPr>
-              <w:t xml:space="preserve"> Loš format importovane mape</w:t>
+              <w:t>E1 Loš format importovane mape</w:t>
             </w:r>
           </w:p>
           <w:p>
@@ -9286,21 +8716,7 @@
                 <w:rFonts w:hint="default"/>
                 <w:szCs w:val="22"/>
               </w:rPr>
-              <w:t>1-</w:t>
-            </w:r>
-            <w:r>
-              <w:rPr>
-                <w:rFonts w:hint="default"/>
-                <w:szCs w:val="22"/>
-              </w:rPr>
-              <w:t>2</w:t>
-            </w:r>
-            <w:r>
-              <w:rPr>
-                <w:rFonts w:hint="default"/>
-                <w:szCs w:val="22"/>
-              </w:rPr>
-              <w:t xml:space="preserve"> puta mesečno</w:t>
+              <w:t>1-2 puta mesečno</w:t>
             </w:r>
           </w:p>
         </w:tc>
@@ -9500,14 +8916,7 @@
                 <w:rFonts w:hint="default"/>
                 <w:szCs w:val="22"/>
               </w:rPr>
-              <w:t>Predpostavlja se da je igra ko</w:t>
-            </w:r>
-            <w:r>
-              <w:rPr>
-                <w:rFonts w:hint="default"/>
-                <w:szCs w:val="22"/>
-              </w:rPr>
-              <w:t>ju korisnik menja prethodno kreirana.</w:t>
+              <w:t>Predpostavlja se da je igra koju korisnik menja prethodno kreirana.</w:t>
             </w:r>
           </w:p>
         </w:tc>
@@ -9663,43 +9072,7 @@
                 <w:bCs/>
                 <w:szCs w:val="22"/>
               </w:rPr>
-              <w:t>UC-</w:t>
-            </w:r>
-            <w:r>
-              <w:rPr>
-                <w:rFonts w:hint="default"/>
-                <w:b/>
-                <w:bCs/>
-                <w:szCs w:val="22"/>
-              </w:rPr>
-              <w:t>7</w:t>
-            </w:r>
-            <w:r>
-              <w:rPr>
-                <w:rFonts w:hint="default"/>
-                <w:b/>
-                <w:bCs/>
-                <w:szCs w:val="22"/>
-              </w:rPr>
-              <w:t xml:space="preserve"> </w:t>
-            </w:r>
-            <w:r>
-              <w:rPr>
-                <w:rFonts w:hint="default"/>
-                <w:b/>
-                <w:bCs/>
-                <w:szCs w:val="22"/>
-              </w:rPr>
-              <w:t xml:space="preserve">Kreiranje nove </w:t>
-            </w:r>
-            <w:r>
-              <w:rPr>
-                <w:rFonts w:hint="default"/>
-                <w:b/>
-                <w:bCs/>
-                <w:szCs w:val="22"/>
-              </w:rPr>
-              <w:t>igre</w:t>
+              <w:t>UC-7 Kreiranje nove igre</w:t>
             </w:r>
           </w:p>
         </w:tc>
@@ -10015,14 +9388,7 @@
                 <w:rFonts w:hint="default"/>
                 <w:szCs w:val="22"/>
               </w:rPr>
-              <w:t xml:space="preserve">Korisniku omogućiti da </w:t>
-            </w:r>
-            <w:r>
-              <w:rPr>
-                <w:rFonts w:hint="default"/>
-                <w:szCs w:val="22"/>
-              </w:rPr>
-              <w:t>kreira novu igru, ubaci i izmeni mapu, pozove igrače.</w:t>
+              <w:t>Korisniku omogućiti da kreira novu igru, ubaci i izmeni mapu, pozove igrače.</w:t>
             </w:r>
           </w:p>
         </w:tc>
@@ -10161,14 +9527,7 @@
                 <w:rFonts w:hint="default"/>
                 <w:szCs w:val="22"/>
               </w:rPr>
-              <w:t xml:space="preserve">Korisnik je </w:t>
-            </w:r>
-            <w:r>
-              <w:rPr>
-                <w:rFonts w:hint="default"/>
-                <w:szCs w:val="22"/>
-              </w:rPr>
-              <w:t>kreirao novu igru</w:t>
+              <w:t>Korisnik je kreirao novu igru</w:t>
             </w:r>
           </w:p>
         </w:tc>
@@ -10230,14 +9589,7 @@
                 <w:rFonts w:hint="default"/>
                 <w:szCs w:val="22"/>
               </w:rPr>
-              <w:t>Kreiranje nove</w:t>
-            </w:r>
-            <w:r>
-              <w:rPr>
-                <w:rFonts w:hint="default"/>
-                <w:szCs w:val="22"/>
-              </w:rPr>
-              <w:t xml:space="preserve"> igre</w:t>
+              <w:t>Kreiranje nove igre</w:t>
             </w:r>
           </w:p>
           <w:p>
@@ -10259,14 +9611,7 @@
                 <w:rFonts w:hint="default"/>
                 <w:szCs w:val="22"/>
               </w:rPr>
-              <w:t xml:space="preserve">Korisnik pritiska dugme </w:t>
-            </w:r>
-            <w:r>
-              <w:rPr>
-                <w:rFonts w:hint="default"/>
-                <w:szCs w:val="22"/>
-              </w:rPr>
-              <w:t>za kreiranje nove igre</w:t>
+              <w:t>Korisnik pritiska dugme za kreiranje nove igre</w:t>
             </w:r>
           </w:p>
           <w:p>
@@ -10480,21 +9825,7 @@
                 <w:rFonts w:hint="default"/>
                 <w:szCs w:val="22"/>
               </w:rPr>
-              <w:t xml:space="preserve">Sistem </w:t>
-            </w:r>
-            <w:r>
-              <w:rPr>
-                <w:rFonts w:hint="default"/>
-                <w:szCs w:val="22"/>
-              </w:rPr>
-              <w:t>prikazuje</w:t>
-            </w:r>
-            <w:r>
-              <w:rPr>
-                <w:rFonts w:hint="default"/>
-                <w:szCs w:val="22"/>
-              </w:rPr>
-              <w:t xml:space="preserve"> poruku da otpremljena datoteka nije ispravnog formata</w:t>
+              <w:t>Sistem prikazuje poruku da otpremljena datoteka nije ispravnog formata</w:t>
             </w:r>
           </w:p>
         </w:tc>
@@ -10976,34 +10307,7 @@
                 <w:bCs/>
                 <w:szCs w:val="22"/>
               </w:rPr>
-              <w:t>UC-</w:t>
-            </w:r>
-            <w:r>
-              <w:rPr>
-                <w:rFonts w:hint="default"/>
-                <w:b/>
-                <w:bCs/>
-                <w:szCs w:val="22"/>
-              </w:rPr>
-              <w:t>8</w:t>
-            </w:r>
-            <w:r>
-              <w:rPr>
-                <w:rFonts w:hint="default"/>
-                <w:b/>
-                <w:bCs/>
-                <w:szCs w:val="22"/>
-              </w:rPr>
-              <w:t xml:space="preserve"> </w:t>
-            </w:r>
-            <w:r>
-              <w:rPr>
-                <w:rFonts w:hint="default"/>
-                <w:b/>
-                <w:bCs/>
-                <w:szCs w:val="22"/>
-              </w:rPr>
-              <w:t>Slanje predloga</w:t>
+              <w:t>UC-8 Slanje predloga</w:t>
             </w:r>
           </w:p>
         </w:tc>
@@ -11266,14 +10570,7 @@
                 <w:rFonts w:hint="default"/>
                 <w:szCs w:val="22"/>
               </w:rPr>
-              <w:t xml:space="preserve">Korisnik je odabrao opciju za </w:t>
-            </w:r>
-            <w:r>
-              <w:rPr>
-                <w:rFonts w:hint="default"/>
-                <w:szCs w:val="22"/>
-              </w:rPr>
-              <w:t>slanje predloga za unapređivanje sistema.</w:t>
+              <w:t>Korisnik je odabrao opciju za slanje predloga za unapređivanje sistema.</w:t>
             </w:r>
           </w:p>
         </w:tc>
@@ -11338,14 +10635,7 @@
                 <w:rFonts w:hint="default"/>
                 <w:szCs w:val="22"/>
               </w:rPr>
-              <w:t xml:space="preserve">Korisniku omogućiti </w:t>
-            </w:r>
-            <w:r>
-              <w:rPr>
-                <w:rFonts w:hint="default"/>
-                <w:szCs w:val="22"/>
-              </w:rPr>
-              <w:t>pošalje poruku sa svojim predlozima koji se tiču mogućnosti koje bi želeo da vidi u sistemu.</w:t>
+              <w:t>Korisniku omogućiti pošalje poruku sa svojim predlozima koji se tiču mogućnosti koje bi želeo da vidi u sistemu.</w:t>
             </w:r>
           </w:p>
         </w:tc>
@@ -11484,14 +10774,7 @@
                 <w:rFonts w:hint="default"/>
                 <w:szCs w:val="22"/>
               </w:rPr>
-              <w:t xml:space="preserve">Korisnik je </w:t>
-            </w:r>
-            <w:r>
-              <w:rPr>
-                <w:rFonts w:hint="default"/>
-                <w:szCs w:val="22"/>
-              </w:rPr>
-              <w:t>poslao predlog za unapređenje sistema</w:t>
+              <w:t>Korisnik je poslao predlog za unapređenje sistema</w:t>
             </w:r>
           </w:p>
         </w:tc>
@@ -11581,14 +10864,7 @@
                 <w:rFonts w:hint="default"/>
                 <w:szCs w:val="22"/>
               </w:rPr>
-              <w:t xml:space="preserve">Korisnik pritiska dugme za </w:t>
-            </w:r>
-            <w:r>
-              <w:rPr>
-                <w:rFonts w:hint="default"/>
-                <w:szCs w:val="22"/>
-              </w:rPr>
-              <w:t>slanje predloga</w:t>
+              <w:t>Korisnik pritiska dugme za slanje predloga</w:t>
             </w:r>
           </w:p>
           <w:p>
@@ -11782,14 +11058,7 @@
                 <w:rFonts w:hint="default"/>
                 <w:szCs w:val="22"/>
               </w:rPr>
-              <w:t>E1 Loš format importovan</w:t>
-            </w:r>
-            <w:r>
-              <w:rPr>
-                <w:rFonts w:hint="default"/>
-                <w:szCs w:val="22"/>
-              </w:rPr>
-              <w:t>og dokumenta ili slike</w:t>
+              <w:t>E1 Loš format importovanog dokumenta ili slike</w:t>
             </w:r>
           </w:p>
           <w:p>
@@ -11809,21 +11078,7 @@
                 <w:rFonts w:hint="default"/>
                 <w:szCs w:val="22"/>
               </w:rPr>
-              <w:t xml:space="preserve">Sistem </w:t>
-            </w:r>
-            <w:r>
-              <w:rPr>
-                <w:rFonts w:hint="default"/>
-                <w:szCs w:val="22"/>
-              </w:rPr>
-              <w:t>prikazuje</w:t>
-            </w:r>
-            <w:r>
-              <w:rPr>
-                <w:rFonts w:hint="default"/>
-                <w:szCs w:val="22"/>
-              </w:rPr>
-              <w:t xml:space="preserve"> poruku da otpremljena datoteka nije ispravnog formata</w:t>
+              <w:t>Sistem prikazuje poruku da otpremljena datoteka nije ispravnog formata</w:t>
             </w:r>
           </w:p>
         </w:tc>
@@ -11946,21 +11201,7 @@
                 <w:rFonts w:hint="default"/>
                 <w:szCs w:val="22"/>
               </w:rPr>
-              <w:t>1-</w:t>
-            </w:r>
-            <w:r>
-              <w:rPr>
-                <w:rFonts w:hint="default"/>
-                <w:szCs w:val="22"/>
-              </w:rPr>
-              <w:t>3</w:t>
-            </w:r>
-            <w:r>
-              <w:rPr>
-                <w:rFonts w:hint="default"/>
-                <w:szCs w:val="22"/>
-              </w:rPr>
-              <w:t xml:space="preserve"> puta mesečno</w:t>
+              <w:t>1-3 puta mesečno</w:t>
             </w:r>
           </w:p>
         </w:tc>
@@ -12309,16 +11550,7 @@
                 <w:bCs/>
                 <w:szCs w:val="22"/>
               </w:rPr>
-              <w:t xml:space="preserve">UC-8 </w:t>
-            </w:r>
-            <w:r>
-              <w:rPr>
-                <w:rFonts w:hint="default"/>
-                <w:b/>
-                <w:bCs/>
-                <w:szCs w:val="22"/>
-              </w:rPr>
-              <w:t>Izmena profila</w:t>
+              <w:t>UC-8 Izmena profila</w:t>
             </w:r>
           </w:p>
         </w:tc>
@@ -12581,14 +11813,7 @@
                 <w:rFonts w:hint="default"/>
                 <w:szCs w:val="22"/>
               </w:rPr>
-              <w:t xml:space="preserve">Korisnik je odabrao opciju za </w:t>
-            </w:r>
-            <w:r>
-              <w:rPr>
-                <w:rFonts w:hint="default"/>
-                <w:szCs w:val="22"/>
-              </w:rPr>
-              <w:t>izmenu profila</w:t>
+              <w:t>Korisnik je odabrao opciju za izmenu profila</w:t>
             </w:r>
           </w:p>
         </w:tc>
@@ -12653,14 +11878,7 @@
                 <w:rFonts w:hint="default"/>
                 <w:szCs w:val="22"/>
               </w:rPr>
-              <w:t xml:space="preserve">Korisniku omogućiti </w:t>
-            </w:r>
-            <w:r>
-              <w:rPr>
-                <w:rFonts w:hint="default"/>
-                <w:szCs w:val="22"/>
-              </w:rPr>
-              <w:t>da promeni mejl, display username, bio i profilnu sliku</w:t>
+              <w:t>Korisniku omogućiti da promeni mejl, display username, bio i profilnu sliku</w:t>
             </w:r>
           </w:p>
         </w:tc>
@@ -12799,14 +12017,7 @@
                 <w:rFonts w:hint="default"/>
                 <w:szCs w:val="22"/>
               </w:rPr>
-              <w:t xml:space="preserve">Korisnik je </w:t>
-            </w:r>
-            <w:r>
-              <w:rPr>
-                <w:rFonts w:hint="default"/>
-                <w:szCs w:val="22"/>
-              </w:rPr>
-              <w:t>izmenio profil</w:t>
+              <w:t>Korisnik je izmenio profil</w:t>
             </w:r>
           </w:p>
         </w:tc>
@@ -12896,14 +12107,7 @@
                 <w:rFonts w:hint="default"/>
                 <w:szCs w:val="22"/>
               </w:rPr>
-              <w:t xml:space="preserve">Korisnik pritiska dugme </w:t>
-            </w:r>
-            <w:r>
-              <w:rPr>
-                <w:rFonts w:hint="default"/>
-                <w:szCs w:val="22"/>
-              </w:rPr>
-              <w:t>“moj profil” u padajućoj listi ispod svoje profilne slike</w:t>
+              <w:t>Korisnik pritiska dugme “moj profil” u padajućoj listi ispod svoje profilne slike</w:t>
             </w:r>
           </w:p>
           <w:p>
@@ -13097,14 +12301,7 @@
                 <w:rFonts w:hint="default"/>
                 <w:szCs w:val="22"/>
               </w:rPr>
-              <w:t xml:space="preserve">E1 </w:t>
-            </w:r>
-            <w:r>
-              <w:rPr>
-                <w:rFonts w:hint="default"/>
-                <w:szCs w:val="22"/>
-              </w:rPr>
-              <w:t>Display Username je zauzet</w:t>
+              <w:t>E1 Display Username je zauzet</w:t>
             </w:r>
           </w:p>
           <w:p>
@@ -13387,23 +12584,7 @@
                 <w:rFonts w:hint="default"/>
                 <w:szCs w:val="22"/>
               </w:rPr>
-              <w:t>1-</w:t>
-            </w:r>
-            <w:r>
-              <w:rPr>
-                <w:rFonts w:hint="default"/>
-                <w:szCs w:val="22"/>
-              </w:rPr>
-              <w:t>2</w:t>
-            </w:r>
-            <w:bookmarkStart w:id="0" w:name="_GoBack"/>
-            <w:bookmarkEnd w:id="0"/>
-            <w:r>
-              <w:rPr>
-                <w:rFonts w:hint="default"/>
-                <w:szCs w:val="22"/>
-              </w:rPr>
-              <w:t xml:space="preserve"> puta mesečno</w:t>
+              <w:t>1-2 puta mesečno</w:t>
             </w:r>
           </w:p>
         </w:tc>

</xml_diff>